<commit_message>
Minutes updated. Latest added to end of submission pdf, to include both meetings.§
</commit_message>
<xml_diff>
--- a/docs/Design Document.docx
+++ b/docs/Design Document.docx
@@ -930,6 +930,8 @@
         </w:rPr>
         <w:t>Description of problem</w:t>
       </w:r>
+      <w:bookmarkStart w:id="0" w:name="_GoBack"/>
+      <w:bookmarkEnd w:id="0"/>
     </w:p>
     <w:p>
       <w:pPr>
@@ -1097,8 +1099,6 @@
           <w:u w:val="single"/>
         </w:rPr>
       </w:pPr>
-      <w:bookmarkStart w:id="0" w:name="_GoBack"/>
-      <w:bookmarkEnd w:id="0"/>
     </w:p>
     <w:p>
       <w:pPr>
@@ -2228,6 +2228,13 @@
               </w:rPr>
               <w:t>A class to hold data on specifically the resource type of Book.</w:t>
             </w:r>
+            <w:r>
+              <w:rPr>
+                <w:rFonts w:cstheme="minorHAnsi"/>
+                <w:lang w:val="en"/>
+              </w:rPr>
+              <w:t xml:space="preserve"> A Book is a kind of resource.</w:t>
+            </w:r>
           </w:p>
         </w:tc>
       </w:tr>
@@ -2783,6 +2790,13 @@
               </w:rPr>
               <w:t>A child class of Resources, to store information about laptops available to rent in library.</w:t>
             </w:r>
+            <w:r>
+              <w:rPr>
+                <w:rFonts w:cstheme="minorHAnsi"/>
+                <w:lang w:val="en"/>
+              </w:rPr>
+              <w:t xml:space="preserve"> A Laptop is a kind of resource.</w:t>
+            </w:r>
           </w:p>
         </w:tc>
       </w:tr>
@@ -2805,13 +2819,6 @@
       <w:pPr>
         <w:rPr>
           <w:rFonts w:cstheme="minorHAnsi"/>
-        </w:rPr>
-      </w:pPr>
-    </w:p>
-    <w:p>
-      <w:pPr>
-        <w:rPr>
-          <w:rFonts w:cstheme="minorHAnsi"/>
           <w:b/>
           <w:u w:val="single"/>
         </w:rPr>
@@ -2829,6 +2836,7 @@
           <w:rFonts w:cstheme="minorHAnsi"/>
           <w:b/>
         </w:rPr>
+        <w:lastRenderedPageBreak/>
         <w:t>2</w:t>
       </w:r>
       <w:r>
@@ -3265,6 +3273,12 @@
                 <w:rFonts w:cstheme="minorHAnsi"/>
               </w:rPr>
               <w:t>Child class of Resources, stores attributes of DVDs available to rent from the library.</w:t>
+            </w:r>
+            <w:r>
+              <w:rPr>
+                <w:rFonts w:cstheme="minorHAnsi"/>
+              </w:rPr>
+              <w:t xml:space="preserve"> A DVD is a kind of resource.</w:t>
             </w:r>
           </w:p>
         </w:tc>
@@ -7288,6 +7302,7 @@
   <w:style w:type="character" w:default="1" w:styleId="DefaultParagraphFont">
     <w:name w:val="Default Paragraph Font"/>
     <w:uiPriority w:val="1"/>
+    <w:semiHidden/>
     <w:unhideWhenUsed/>
   </w:style>
   <w:style w:type="table" w:default="1" w:styleId="TableNormal">
@@ -8074,7 +8089,7 @@
 </file>
 
 <file path=customXml/itemProps1.xml><?xml version="1.0" encoding="utf-8"?>
-<ds:datastoreItem xmlns:ds="http://schemas.openxmlformats.org/officeDocument/2006/customXml" ds:itemID="{1723407A-384A-437C-8F0D-5F25AB9070CF}">
+<ds:datastoreItem xmlns:ds="http://schemas.openxmlformats.org/officeDocument/2006/customXml" ds:itemID="{60CC3B8C-03AC-5842-82C8-D3A3873D8AD0}">
   <ds:schemaRefs>
     <ds:schemaRef ds:uri="http://schemas.openxmlformats.org/officeDocument/2006/bibliography"/>
   </ds:schemaRefs>

</xml_diff>

<commit_message>
added Christians CRC to doc
</commit_message>
<xml_diff>
--- a/docs/Design Document.docx
+++ b/docs/Design Document.docx
@@ -514,6 +514,18 @@
     <w:p>
       <w:pPr>
         <w:pStyle w:val="ListParagraph"/>
+        <w:numPr>
+          <w:ilvl w:val="1"/>
+          <w:numId w:val="17"/>
+        </w:numPr>
+        <w:rPr>
+          <w:rFonts w:cstheme="minorHAnsi"/>
+        </w:rPr>
+      </w:pPr>
+    </w:p>
+    <w:p>
+      <w:pPr>
+        <w:pStyle w:val="ListParagraph"/>
         <w:rPr>
           <w:rFonts w:cstheme="minorHAnsi"/>
           <w:sz w:val="28"/>
@@ -785,7 +797,6 @@
           <w:b/>
           <w:sz w:val="28"/>
         </w:rPr>
-        <w:lastRenderedPageBreak/>
         <w:t xml:space="preserve">Section 1 – </w:t>
       </w:r>
       <w:r>
@@ -930,8 +941,6 @@
         </w:rPr>
         <w:t>Description of problem</w:t>
       </w:r>
-      <w:bookmarkStart w:id="0" w:name="_GoBack"/>
-      <w:bookmarkEnd w:id="0"/>
     </w:p>
     <w:p>
       <w:pPr>
@@ -1153,7 +1162,6 @@
           <w:b/>
           <w:sz w:val="28"/>
         </w:rPr>
-        <w:lastRenderedPageBreak/>
         <w:t xml:space="preserve">Section </w:t>
       </w:r>
       <w:r>
@@ -2836,7 +2844,6 @@
           <w:rFonts w:cstheme="minorHAnsi"/>
           <w:b/>
         </w:rPr>
-        <w:lastRenderedPageBreak/>
         <w:t>2</w:t>
       </w:r>
       <w:r>
@@ -2885,7 +2892,7 @@
                 <w:lang w:val="en"/>
               </w:rPr>
             </w:pPr>
-            <w:bookmarkStart w:id="1" w:name="_Hlk527888848"/>
+            <w:bookmarkStart w:id="0" w:name="_Hlk527888848"/>
             <w:r>
               <w:rPr>
                 <w:rFonts w:cstheme="minorHAnsi"/>
@@ -3283,7 +3290,7 @@
           </w:p>
         </w:tc>
       </w:tr>
-      <w:bookmarkEnd w:id="1"/>
+      <w:bookmarkEnd w:id="0"/>
     </w:tbl>
     <w:p>
       <w:pPr>
@@ -4020,6 +4027,1674 @@
               </w:rPr>
               <w:t>This class is standalone and doesn’t have any super/sub classes.  Instead, it references other objects using a foreign key. A librarian can issue a copy to a User which requires them to specify which resource (i.e. type of book/DVD/laptop) through a foreign key for that object. On issue, return date isn’t set. If someone requests an unavailable item, the oldest “on loan” item is marked with a due date that is no-shorter than the loan-duration.</w:t>
             </w:r>
+          </w:p>
+        </w:tc>
+      </w:tr>
+    </w:tbl>
+    <w:p>
+      <w:pPr>
+        <w:rPr>
+          <w:rFonts w:cstheme="minorHAnsi"/>
+        </w:rPr>
+      </w:pPr>
+    </w:p>
+    <w:p>
+      <w:pPr>
+        <w:rPr>
+          <w:rFonts w:cstheme="minorHAnsi"/>
+        </w:rPr>
+      </w:pPr>
+    </w:p>
+    <w:p>
+      <w:pPr>
+        <w:rPr>
+          <w:rFonts w:cstheme="minorHAnsi"/>
+        </w:rPr>
+      </w:pPr>
+    </w:p>
+    <w:p>
+      <w:pPr>
+        <w:rPr>
+          <w:rFonts w:cstheme="minorHAnsi"/>
+        </w:rPr>
+      </w:pPr>
+    </w:p>
+    <w:p>
+      <w:pPr>
+        <w:rPr>
+          <w:rFonts w:cstheme="minorHAnsi"/>
+        </w:rPr>
+      </w:pPr>
+    </w:p>
+    <w:p>
+      <w:pPr>
+        <w:rPr>
+          <w:rFonts w:cstheme="minorHAnsi"/>
+        </w:rPr>
+      </w:pPr>
+      <w:r>
+        <w:rPr>
+          <w:rFonts w:cstheme="minorHAnsi"/>
+          <w:b/>
+        </w:rPr>
+        <w:lastRenderedPageBreak/>
+        <w:t>2.6</w:t>
+      </w:r>
+    </w:p>
+    <w:tbl>
+      <w:tblPr>
+        <w:tblW w:w="5000" w:type="pct"/>
+        <w:tblLook w:val="0000" w:firstRow="0" w:lastRow="0" w:firstColumn="0" w:lastColumn="0" w:noHBand="0" w:noVBand="0"/>
+      </w:tblPr>
+      <w:tblGrid>
+        <w:gridCol w:w="5229"/>
+        <w:gridCol w:w="5229"/>
+      </w:tblGrid>
+      <w:tr>
+        <w:trPr>
+          <w:trHeight w:val="469"/>
+        </w:trPr>
+        <w:tc>
+          <w:tcPr>
+            <w:tcW w:w="5000" w:type="pct"/>
+            <w:gridSpan w:val="2"/>
+            <w:tcBorders>
+              <w:top w:val="single" w:sz="3" w:space="0" w:color="000000"/>
+              <w:left w:val="single" w:sz="3" w:space="0" w:color="000000"/>
+              <w:bottom w:val="single" w:sz="3" w:space="0" w:color="000000"/>
+              <w:right w:val="single" w:sz="3" w:space="0" w:color="000000"/>
+            </w:tcBorders>
+            <w:shd w:val="clear" w:color="000000" w:fill="FFFFFF"/>
+            <w:vAlign w:val="center"/>
+          </w:tcPr>
+          <w:p>
+            <w:pPr>
+              <w:autoSpaceDE w:val="0"/>
+              <w:autoSpaceDN w:val="0"/>
+              <w:adjustRightInd w:val="0"/>
+              <w:spacing w:after="0" w:line="240" w:lineRule="auto"/>
+              <w:jc w:val="center"/>
+              <w:rPr>
+                <w:rFonts w:cstheme="minorHAnsi"/>
+                <w:lang w:val="en"/>
+              </w:rPr>
+            </w:pPr>
+            <w:r>
+              <w:rPr>
+                <w:rFonts w:cstheme="minorHAnsi"/>
+                <w:b/>
+                <w:bCs/>
+                <w:sz w:val="24"/>
+                <w:szCs w:val="24"/>
+                <w:lang w:val="en"/>
+              </w:rPr>
+              <w:t>Users</w:t>
+            </w:r>
+          </w:p>
+        </w:tc>
+      </w:tr>
+      <w:tr>
+        <w:trPr>
+          <w:trHeight w:val="469"/>
+        </w:trPr>
+        <w:tc>
+          <w:tcPr>
+            <w:tcW w:w="5000" w:type="pct"/>
+            <w:gridSpan w:val="2"/>
+            <w:tcBorders>
+              <w:top w:val="single" w:sz="3" w:space="0" w:color="000000"/>
+              <w:left w:val="single" w:sz="3" w:space="0" w:color="000000"/>
+              <w:bottom w:val="single" w:sz="3" w:space="0" w:color="000000"/>
+              <w:right w:val="single" w:sz="3" w:space="0" w:color="000000"/>
+            </w:tcBorders>
+            <w:shd w:val="clear" w:color="000000" w:fill="FFFFFF"/>
+            <w:vAlign w:val="center"/>
+          </w:tcPr>
+          <w:p>
+            <w:pPr>
+              <w:autoSpaceDE w:val="0"/>
+              <w:autoSpaceDN w:val="0"/>
+              <w:adjustRightInd w:val="0"/>
+              <w:spacing w:after="0" w:line="240" w:lineRule="auto"/>
+              <w:jc w:val="center"/>
+              <w:rPr>
+                <w:rFonts w:cstheme="minorHAnsi"/>
+                <w:bCs/>
+                <w:lang w:val="en"/>
+              </w:rPr>
+            </w:pPr>
+            <w:r>
+              <w:rPr>
+                <w:rFonts w:cstheme="minorHAnsi"/>
+                <w:b/>
+                <w:bCs/>
+                <w:lang w:val="en"/>
+              </w:rPr>
+              <w:t xml:space="preserve">Author: </w:t>
+            </w:r>
+            <w:r>
+              <w:rPr>
+                <w:rFonts w:cstheme="minorHAnsi"/>
+                <w:bCs/>
+                <w:lang w:val="en"/>
+              </w:rPr>
+              <w:t>Christian Onishile</w:t>
+            </w:r>
+          </w:p>
+          <w:p>
+            <w:pPr>
+              <w:autoSpaceDE w:val="0"/>
+              <w:autoSpaceDN w:val="0"/>
+              <w:adjustRightInd w:val="0"/>
+              <w:spacing w:after="0" w:line="240" w:lineRule="auto"/>
+              <w:jc w:val="center"/>
+              <w:rPr>
+                <w:rFonts w:cstheme="minorHAnsi"/>
+                <w:bCs/>
+                <w:lang w:val="en"/>
+              </w:rPr>
+            </w:pPr>
+            <w:r>
+              <w:rPr>
+                <w:rFonts w:cstheme="minorHAnsi"/>
+                <w:b/>
+                <w:bCs/>
+                <w:lang w:val="en"/>
+              </w:rPr>
+              <w:t>Super Class:</w:t>
+            </w:r>
+            <w:r>
+              <w:rPr>
+                <w:rFonts w:cstheme="minorHAnsi"/>
+                <w:bCs/>
+                <w:lang w:val="en"/>
+              </w:rPr>
+              <w:t xml:space="preserve"> </w:t>
+            </w:r>
+            <w:r>
+              <w:rPr>
+                <w:rFonts w:cstheme="minorHAnsi"/>
+                <w:bCs/>
+                <w:lang w:val="en"/>
+              </w:rPr>
+              <w:t>Account</w:t>
+            </w:r>
+            <w:r>
+              <w:rPr>
+                <w:rFonts w:cstheme="minorHAnsi"/>
+                <w:bCs/>
+                <w:lang w:val="en"/>
+              </w:rPr>
+              <w:t xml:space="preserve">   </w:t>
+            </w:r>
+            <w:r>
+              <w:rPr>
+                <w:rFonts w:cstheme="minorHAnsi"/>
+                <w:b/>
+                <w:bCs/>
+                <w:lang w:val="en"/>
+              </w:rPr>
+              <w:t xml:space="preserve"> Sub Classes: </w:t>
+            </w:r>
+            <w:r>
+              <w:rPr>
+                <w:rFonts w:cstheme="minorHAnsi"/>
+                <w:bCs/>
+                <w:lang w:val="en"/>
+              </w:rPr>
+              <w:t>None</w:t>
+            </w:r>
+          </w:p>
+        </w:tc>
+      </w:tr>
+      <w:tr>
+        <w:trPr>
+          <w:trHeight w:val="1011"/>
+        </w:trPr>
+        <w:tc>
+          <w:tcPr>
+            <w:tcW w:w="2500" w:type="pct"/>
+            <w:tcBorders>
+              <w:top w:val="single" w:sz="3" w:space="0" w:color="000000"/>
+              <w:left w:val="single" w:sz="3" w:space="0" w:color="000000"/>
+              <w:bottom w:val="single" w:sz="3" w:space="0" w:color="000000"/>
+              <w:right w:val="single" w:sz="3" w:space="0" w:color="000000"/>
+            </w:tcBorders>
+            <w:shd w:val="clear" w:color="000000" w:fill="FFFFFF"/>
+          </w:tcPr>
+          <w:p>
+            <w:pPr>
+              <w:autoSpaceDE w:val="0"/>
+              <w:autoSpaceDN w:val="0"/>
+              <w:adjustRightInd w:val="0"/>
+              <w:spacing w:after="0" w:line="240" w:lineRule="auto"/>
+              <w:rPr>
+                <w:rFonts w:cstheme="minorHAnsi"/>
+                <w:b/>
+                <w:bCs/>
+                <w:lang w:val="en"/>
+              </w:rPr>
+            </w:pPr>
+            <w:r>
+              <w:rPr>
+                <w:rFonts w:cstheme="minorHAnsi"/>
+                <w:b/>
+                <w:bCs/>
+                <w:lang w:val="en"/>
+              </w:rPr>
+              <w:t>Responsibilities</w:t>
+            </w:r>
+          </w:p>
+          <w:p>
+            <w:pPr>
+              <w:autoSpaceDE w:val="0"/>
+              <w:autoSpaceDN w:val="0"/>
+              <w:adjustRightInd w:val="0"/>
+              <w:spacing w:after="0" w:line="240" w:lineRule="auto"/>
+              <w:rPr>
+                <w:rFonts w:cstheme="minorHAnsi"/>
+                <w:b/>
+                <w:bCs/>
+                <w:lang w:val="en"/>
+              </w:rPr>
+            </w:pPr>
+          </w:p>
+          <w:p>
+            <w:pPr>
+              <w:numPr>
+                <w:ilvl w:val="0"/>
+                <w:numId w:val="15"/>
+              </w:numPr>
+              <w:autoSpaceDE w:val="0"/>
+              <w:autoSpaceDN w:val="0"/>
+              <w:adjustRightInd w:val="0"/>
+              <w:spacing w:after="0" w:line="240" w:lineRule="auto"/>
+              <w:rPr>
+                <w:rFonts w:cstheme="minorHAnsi"/>
+                <w:lang w:val="en"/>
+              </w:rPr>
+            </w:pPr>
+            <w:r>
+              <w:rPr>
+                <w:rFonts w:cstheme="minorHAnsi"/>
+                <w:lang w:val="en"/>
+              </w:rPr>
+              <w:t>Username to identify instances of account</w:t>
+            </w:r>
+          </w:p>
+          <w:p>
+            <w:pPr>
+              <w:numPr>
+                <w:ilvl w:val="0"/>
+                <w:numId w:val="15"/>
+              </w:numPr>
+              <w:autoSpaceDE w:val="0"/>
+              <w:autoSpaceDN w:val="0"/>
+              <w:adjustRightInd w:val="0"/>
+              <w:spacing w:after="0" w:line="240" w:lineRule="auto"/>
+              <w:rPr>
+                <w:rFonts w:cstheme="minorHAnsi"/>
+                <w:lang w:val="en"/>
+              </w:rPr>
+            </w:pPr>
+            <w:r>
+              <w:rPr>
+                <w:rFonts w:cstheme="minorHAnsi"/>
+                <w:lang w:val="en"/>
+              </w:rPr>
+              <w:t>First name of instance of account</w:t>
+            </w:r>
+          </w:p>
+          <w:p>
+            <w:pPr>
+              <w:numPr>
+                <w:ilvl w:val="0"/>
+                <w:numId w:val="15"/>
+              </w:numPr>
+              <w:autoSpaceDE w:val="0"/>
+              <w:autoSpaceDN w:val="0"/>
+              <w:adjustRightInd w:val="0"/>
+              <w:spacing w:after="0" w:line="240" w:lineRule="auto"/>
+              <w:rPr>
+                <w:rFonts w:cstheme="minorHAnsi"/>
+                <w:lang w:val="en"/>
+              </w:rPr>
+            </w:pPr>
+            <w:r>
+              <w:rPr>
+                <w:rFonts w:cstheme="minorHAnsi"/>
+                <w:lang w:val="en"/>
+              </w:rPr>
+              <w:t>Last name of instance of account</w:t>
+            </w:r>
+          </w:p>
+          <w:p>
+            <w:pPr>
+              <w:numPr>
+                <w:ilvl w:val="0"/>
+                <w:numId w:val="15"/>
+              </w:numPr>
+              <w:autoSpaceDE w:val="0"/>
+              <w:autoSpaceDN w:val="0"/>
+              <w:adjustRightInd w:val="0"/>
+              <w:spacing w:after="0" w:line="240" w:lineRule="auto"/>
+              <w:rPr>
+                <w:rFonts w:cstheme="minorHAnsi"/>
+                <w:lang w:val="en"/>
+              </w:rPr>
+            </w:pPr>
+            <w:r>
+              <w:rPr>
+                <w:rFonts w:cstheme="minorHAnsi"/>
+                <w:lang w:val="en"/>
+              </w:rPr>
+              <w:t>Phone number on instance of account</w:t>
+            </w:r>
+          </w:p>
+          <w:p>
+            <w:pPr>
+              <w:numPr>
+                <w:ilvl w:val="0"/>
+                <w:numId w:val="15"/>
+              </w:numPr>
+              <w:autoSpaceDE w:val="0"/>
+              <w:autoSpaceDN w:val="0"/>
+              <w:adjustRightInd w:val="0"/>
+              <w:spacing w:after="0" w:line="240" w:lineRule="auto"/>
+              <w:rPr>
+                <w:rFonts w:cstheme="minorHAnsi"/>
+                <w:lang w:val="en"/>
+              </w:rPr>
+            </w:pPr>
+            <w:r>
+              <w:rPr>
+                <w:rFonts w:cstheme="minorHAnsi"/>
+                <w:lang w:val="en"/>
+              </w:rPr>
+              <w:t>Address of instance of account</w:t>
+            </w:r>
+          </w:p>
+          <w:p>
+            <w:pPr>
+              <w:numPr>
+                <w:ilvl w:val="0"/>
+                <w:numId w:val="15"/>
+              </w:numPr>
+              <w:autoSpaceDE w:val="0"/>
+              <w:autoSpaceDN w:val="0"/>
+              <w:adjustRightInd w:val="0"/>
+              <w:spacing w:after="0" w:line="240" w:lineRule="auto"/>
+              <w:rPr>
+                <w:rFonts w:cstheme="minorHAnsi"/>
+                <w:lang w:val="en"/>
+              </w:rPr>
+            </w:pPr>
+            <w:r>
+              <w:rPr>
+                <w:rFonts w:cstheme="minorHAnsi"/>
+                <w:lang w:val="en"/>
+              </w:rPr>
+              <w:t>Profile image of instance of account</w:t>
+            </w:r>
+          </w:p>
+          <w:p>
+            <w:pPr>
+              <w:autoSpaceDE w:val="0"/>
+              <w:autoSpaceDN w:val="0"/>
+              <w:adjustRightInd w:val="0"/>
+              <w:spacing w:after="0" w:line="240" w:lineRule="auto"/>
+              <w:ind w:left="720"/>
+              <w:rPr>
+                <w:rFonts w:cstheme="minorHAnsi"/>
+                <w:lang w:val="en"/>
+              </w:rPr>
+            </w:pPr>
+          </w:p>
+        </w:tc>
+        <w:tc>
+          <w:tcPr>
+            <w:tcW w:w="2500" w:type="pct"/>
+            <w:tcBorders>
+              <w:top w:val="single" w:sz="3" w:space="0" w:color="000000"/>
+              <w:left w:val="single" w:sz="3" w:space="0" w:color="000000"/>
+              <w:bottom w:val="single" w:sz="3" w:space="0" w:color="000000"/>
+              <w:right w:val="single" w:sz="3" w:space="0" w:color="000000"/>
+            </w:tcBorders>
+            <w:shd w:val="clear" w:color="000000" w:fill="FFFFFF"/>
+          </w:tcPr>
+          <w:p>
+            <w:pPr>
+              <w:autoSpaceDE w:val="0"/>
+              <w:autoSpaceDN w:val="0"/>
+              <w:adjustRightInd w:val="0"/>
+              <w:spacing w:after="0" w:line="240" w:lineRule="auto"/>
+              <w:rPr>
+                <w:rFonts w:cstheme="minorHAnsi"/>
+                <w:b/>
+                <w:bCs/>
+                <w:lang w:val="en"/>
+              </w:rPr>
+            </w:pPr>
+            <w:r>
+              <w:rPr>
+                <w:rFonts w:cstheme="minorHAnsi"/>
+                <w:b/>
+                <w:bCs/>
+                <w:lang w:val="en"/>
+              </w:rPr>
+              <w:t>Collaborations</w:t>
+            </w:r>
+          </w:p>
+          <w:p>
+            <w:pPr>
+              <w:pStyle w:val="paragraph"/>
+              <w:numPr>
+                <w:ilvl w:val="0"/>
+                <w:numId w:val="16"/>
+              </w:numPr>
+              <w:spacing w:after="0"/>
+              <w:textAlignment w:val="baseline"/>
+              <w:rPr>
+                <w:rFonts w:ascii="Calibri" w:hAnsi="Calibri"/>
+                <w:sz w:val="22"/>
+                <w:szCs w:val="22"/>
+              </w:rPr>
+            </w:pPr>
+            <w:r>
+              <w:rPr>
+                <w:rFonts w:ascii="Calibri" w:hAnsi="Calibri"/>
+                <w:sz w:val="22"/>
+                <w:szCs w:val="22"/>
+              </w:rPr>
+              <w:t>Accounts</w:t>
+            </w:r>
+          </w:p>
+          <w:p>
+            <w:pPr>
+              <w:pStyle w:val="paragraph"/>
+              <w:numPr>
+                <w:ilvl w:val="0"/>
+                <w:numId w:val="16"/>
+              </w:numPr>
+              <w:spacing w:before="0" w:beforeAutospacing="0" w:after="0"/>
+              <w:textAlignment w:val="baseline"/>
+              <w:rPr>
+                <w:rFonts w:ascii="Calibri" w:hAnsi="Calibri"/>
+                <w:sz w:val="22"/>
+                <w:szCs w:val="22"/>
+              </w:rPr>
+            </w:pPr>
+            <w:r>
+              <w:rPr>
+                <w:rFonts w:ascii="Calibri" w:hAnsi="Calibri"/>
+                <w:sz w:val="22"/>
+                <w:szCs w:val="22"/>
+              </w:rPr>
+              <w:t>Copy</w:t>
+            </w:r>
+          </w:p>
+        </w:tc>
+      </w:tr>
+      <w:tr>
+        <w:trPr>
+          <w:trHeight w:val="298"/>
+        </w:trPr>
+        <w:tc>
+          <w:tcPr>
+            <w:tcW w:w="5000" w:type="pct"/>
+            <w:gridSpan w:val="2"/>
+            <w:tcBorders>
+              <w:top w:val="single" w:sz="3" w:space="0" w:color="000000"/>
+              <w:left w:val="single" w:sz="3" w:space="0" w:color="000000"/>
+              <w:bottom w:val="single" w:sz="3" w:space="0" w:color="000000"/>
+              <w:right w:val="single" w:sz="3" w:space="0" w:color="000000"/>
+            </w:tcBorders>
+            <w:shd w:val="clear" w:color="000000" w:fill="FFFFFF"/>
+          </w:tcPr>
+          <w:p>
+            <w:pPr>
+              <w:rPr>
+                <w:rFonts w:cstheme="minorHAnsi"/>
+              </w:rPr>
+            </w:pPr>
+            <w:r>
+              <w:rPr>
+                <w:rFonts w:cstheme="minorHAnsi"/>
+                <w:b/>
+                <w:bCs/>
+                <w:lang w:val="en"/>
+              </w:rPr>
+              <w:t xml:space="preserve">Rough Description: </w:t>
+            </w:r>
+            <w:r>
+              <w:rPr>
+                <w:rFonts w:cstheme="minorHAnsi"/>
+                <w:bCs/>
+                <w:lang w:val="en"/>
+              </w:rPr>
+              <w:t>This class models the characteristics of a valid user’s account within the Tawe-Lib.</w:t>
+            </w:r>
+            <w:r>
+              <w:rPr>
+                <w:rFonts w:cstheme="minorHAnsi"/>
+                <w:bCs/>
+                <w:lang w:val="en"/>
+              </w:rPr>
+              <w:t xml:space="preserve"> A user is a kind of account.</w:t>
+            </w:r>
+          </w:p>
+        </w:tc>
+      </w:tr>
+    </w:tbl>
+    <w:p>
+      <w:pPr>
+        <w:rPr>
+          <w:rFonts w:cstheme="minorHAnsi"/>
+        </w:rPr>
+      </w:pPr>
+    </w:p>
+    <w:p>
+      <w:pPr>
+        <w:rPr>
+          <w:rFonts w:cstheme="minorHAnsi"/>
+        </w:rPr>
+      </w:pPr>
+      <w:r>
+        <w:rPr>
+          <w:rFonts w:cstheme="minorHAnsi"/>
+          <w:b/>
+        </w:rPr>
+        <w:t>2.7</w:t>
+      </w:r>
+    </w:p>
+    <w:tbl>
+      <w:tblPr>
+        <w:tblW w:w="5000" w:type="pct"/>
+        <w:tblLook w:val="0000" w:firstRow="0" w:lastRow="0" w:firstColumn="0" w:lastColumn="0" w:noHBand="0" w:noVBand="0"/>
+      </w:tblPr>
+      <w:tblGrid>
+        <w:gridCol w:w="5229"/>
+        <w:gridCol w:w="5229"/>
+      </w:tblGrid>
+      <w:tr>
+        <w:trPr>
+          <w:trHeight w:val="469"/>
+        </w:trPr>
+        <w:tc>
+          <w:tcPr>
+            <w:tcW w:w="5000" w:type="pct"/>
+            <w:gridSpan w:val="2"/>
+            <w:tcBorders>
+              <w:top w:val="single" w:sz="3" w:space="0" w:color="000000"/>
+              <w:left w:val="single" w:sz="3" w:space="0" w:color="000000"/>
+              <w:bottom w:val="single" w:sz="3" w:space="0" w:color="000000"/>
+              <w:right w:val="single" w:sz="3" w:space="0" w:color="000000"/>
+            </w:tcBorders>
+            <w:shd w:val="clear" w:color="000000" w:fill="FFFFFF"/>
+            <w:vAlign w:val="center"/>
+          </w:tcPr>
+          <w:p>
+            <w:pPr>
+              <w:autoSpaceDE w:val="0"/>
+              <w:autoSpaceDN w:val="0"/>
+              <w:adjustRightInd w:val="0"/>
+              <w:spacing w:after="0" w:line="240" w:lineRule="auto"/>
+              <w:jc w:val="center"/>
+              <w:rPr>
+                <w:rFonts w:cstheme="minorHAnsi"/>
+                <w:lang w:val="en"/>
+              </w:rPr>
+            </w:pPr>
+            <w:r>
+              <w:rPr>
+                <w:rFonts w:cstheme="minorHAnsi"/>
+                <w:b/>
+                <w:bCs/>
+                <w:sz w:val="24"/>
+                <w:szCs w:val="24"/>
+                <w:lang w:val="en"/>
+              </w:rPr>
+              <w:t>Librarian</w:t>
+            </w:r>
+          </w:p>
+        </w:tc>
+      </w:tr>
+      <w:tr>
+        <w:trPr>
+          <w:trHeight w:val="469"/>
+        </w:trPr>
+        <w:tc>
+          <w:tcPr>
+            <w:tcW w:w="5000" w:type="pct"/>
+            <w:gridSpan w:val="2"/>
+            <w:tcBorders>
+              <w:top w:val="single" w:sz="3" w:space="0" w:color="000000"/>
+              <w:left w:val="single" w:sz="3" w:space="0" w:color="000000"/>
+              <w:bottom w:val="single" w:sz="3" w:space="0" w:color="000000"/>
+              <w:right w:val="single" w:sz="3" w:space="0" w:color="000000"/>
+            </w:tcBorders>
+            <w:shd w:val="clear" w:color="000000" w:fill="FFFFFF"/>
+            <w:vAlign w:val="center"/>
+          </w:tcPr>
+          <w:p>
+            <w:pPr>
+              <w:autoSpaceDE w:val="0"/>
+              <w:autoSpaceDN w:val="0"/>
+              <w:adjustRightInd w:val="0"/>
+              <w:spacing w:after="0" w:line="240" w:lineRule="auto"/>
+              <w:jc w:val="center"/>
+              <w:rPr>
+                <w:rFonts w:cstheme="minorHAnsi"/>
+                <w:bCs/>
+                <w:lang w:val="en"/>
+              </w:rPr>
+            </w:pPr>
+            <w:r>
+              <w:rPr>
+                <w:rFonts w:cstheme="minorHAnsi"/>
+                <w:b/>
+                <w:bCs/>
+                <w:lang w:val="en"/>
+              </w:rPr>
+              <w:t xml:space="preserve">Author: </w:t>
+            </w:r>
+            <w:r>
+              <w:rPr>
+                <w:rFonts w:cstheme="minorHAnsi"/>
+                <w:bCs/>
+                <w:lang w:val="en"/>
+              </w:rPr>
+              <w:t>Christian Onishile</w:t>
+            </w:r>
+          </w:p>
+          <w:p>
+            <w:pPr>
+              <w:autoSpaceDE w:val="0"/>
+              <w:autoSpaceDN w:val="0"/>
+              <w:adjustRightInd w:val="0"/>
+              <w:spacing w:after="0" w:line="240" w:lineRule="auto"/>
+              <w:jc w:val="center"/>
+              <w:rPr>
+                <w:rFonts w:cstheme="minorHAnsi"/>
+                <w:bCs/>
+                <w:lang w:val="en"/>
+              </w:rPr>
+            </w:pPr>
+            <w:r>
+              <w:rPr>
+                <w:rFonts w:cstheme="minorHAnsi"/>
+                <w:b/>
+                <w:bCs/>
+                <w:lang w:val="en"/>
+              </w:rPr>
+              <w:t>Super Class:</w:t>
+            </w:r>
+            <w:r>
+              <w:rPr>
+                <w:rFonts w:cstheme="minorHAnsi"/>
+                <w:bCs/>
+                <w:lang w:val="en"/>
+              </w:rPr>
+              <w:t xml:space="preserve"> </w:t>
+            </w:r>
+            <w:r>
+              <w:rPr>
+                <w:rFonts w:cstheme="minorHAnsi"/>
+                <w:bCs/>
+                <w:lang w:val="en"/>
+              </w:rPr>
+              <w:t>Account</w:t>
+            </w:r>
+            <w:r>
+              <w:rPr>
+                <w:rFonts w:cstheme="minorHAnsi"/>
+                <w:bCs/>
+                <w:lang w:val="en"/>
+              </w:rPr>
+              <w:t xml:space="preserve">   </w:t>
+            </w:r>
+            <w:r>
+              <w:rPr>
+                <w:rFonts w:cstheme="minorHAnsi"/>
+                <w:b/>
+                <w:bCs/>
+                <w:lang w:val="en"/>
+              </w:rPr>
+              <w:t xml:space="preserve"> Sub Classes: </w:t>
+            </w:r>
+            <w:r>
+              <w:rPr>
+                <w:rFonts w:cstheme="minorHAnsi"/>
+                <w:bCs/>
+                <w:lang w:val="en"/>
+              </w:rPr>
+              <w:t>None</w:t>
+            </w:r>
+          </w:p>
+        </w:tc>
+      </w:tr>
+      <w:tr>
+        <w:trPr>
+          <w:trHeight w:val="1011"/>
+        </w:trPr>
+        <w:tc>
+          <w:tcPr>
+            <w:tcW w:w="2500" w:type="pct"/>
+            <w:tcBorders>
+              <w:top w:val="single" w:sz="3" w:space="0" w:color="000000"/>
+              <w:left w:val="single" w:sz="3" w:space="0" w:color="000000"/>
+              <w:bottom w:val="single" w:sz="3" w:space="0" w:color="000000"/>
+              <w:right w:val="single" w:sz="3" w:space="0" w:color="000000"/>
+            </w:tcBorders>
+            <w:shd w:val="clear" w:color="000000" w:fill="FFFFFF"/>
+          </w:tcPr>
+          <w:p>
+            <w:pPr>
+              <w:autoSpaceDE w:val="0"/>
+              <w:autoSpaceDN w:val="0"/>
+              <w:adjustRightInd w:val="0"/>
+              <w:spacing w:after="0" w:line="240" w:lineRule="auto"/>
+              <w:rPr>
+                <w:rFonts w:cstheme="minorHAnsi"/>
+                <w:b/>
+                <w:bCs/>
+                <w:lang w:val="en"/>
+              </w:rPr>
+            </w:pPr>
+            <w:r>
+              <w:rPr>
+                <w:rFonts w:cstheme="minorHAnsi"/>
+                <w:b/>
+                <w:bCs/>
+                <w:lang w:val="en"/>
+              </w:rPr>
+              <w:t>Responsibilities</w:t>
+            </w:r>
+          </w:p>
+          <w:p>
+            <w:pPr>
+              <w:autoSpaceDE w:val="0"/>
+              <w:autoSpaceDN w:val="0"/>
+              <w:adjustRightInd w:val="0"/>
+              <w:spacing w:after="0" w:line="240" w:lineRule="auto"/>
+              <w:rPr>
+                <w:rFonts w:cstheme="minorHAnsi"/>
+                <w:b/>
+                <w:bCs/>
+                <w:lang w:val="en"/>
+              </w:rPr>
+            </w:pPr>
+          </w:p>
+          <w:p>
+            <w:pPr>
+              <w:numPr>
+                <w:ilvl w:val="0"/>
+                <w:numId w:val="15"/>
+              </w:numPr>
+              <w:autoSpaceDE w:val="0"/>
+              <w:autoSpaceDN w:val="0"/>
+              <w:adjustRightInd w:val="0"/>
+              <w:spacing w:after="0" w:line="240" w:lineRule="auto"/>
+              <w:rPr>
+                <w:rFonts w:cstheme="minorHAnsi"/>
+                <w:lang w:val="en"/>
+              </w:rPr>
+            </w:pPr>
+            <w:r>
+              <w:rPr>
+                <w:rFonts w:cstheme="minorHAnsi"/>
+                <w:lang w:val="en"/>
+              </w:rPr>
+              <w:t>Username to identify instances of account</w:t>
+            </w:r>
+          </w:p>
+          <w:p>
+            <w:pPr>
+              <w:numPr>
+                <w:ilvl w:val="0"/>
+                <w:numId w:val="15"/>
+              </w:numPr>
+              <w:autoSpaceDE w:val="0"/>
+              <w:autoSpaceDN w:val="0"/>
+              <w:adjustRightInd w:val="0"/>
+              <w:spacing w:after="0" w:line="240" w:lineRule="auto"/>
+              <w:rPr>
+                <w:rFonts w:cstheme="minorHAnsi"/>
+                <w:lang w:val="en"/>
+              </w:rPr>
+            </w:pPr>
+            <w:r>
+              <w:rPr>
+                <w:rFonts w:cstheme="minorHAnsi"/>
+                <w:lang w:val="en"/>
+              </w:rPr>
+              <w:t>First name of instance of account</w:t>
+            </w:r>
+          </w:p>
+          <w:p>
+            <w:pPr>
+              <w:numPr>
+                <w:ilvl w:val="0"/>
+                <w:numId w:val="15"/>
+              </w:numPr>
+              <w:autoSpaceDE w:val="0"/>
+              <w:autoSpaceDN w:val="0"/>
+              <w:adjustRightInd w:val="0"/>
+              <w:spacing w:after="0" w:line="240" w:lineRule="auto"/>
+              <w:rPr>
+                <w:rFonts w:cstheme="minorHAnsi"/>
+                <w:lang w:val="en"/>
+              </w:rPr>
+            </w:pPr>
+            <w:r>
+              <w:rPr>
+                <w:rFonts w:cstheme="minorHAnsi"/>
+                <w:lang w:val="en"/>
+              </w:rPr>
+              <w:t>Last name of instance of account</w:t>
+            </w:r>
+          </w:p>
+          <w:p>
+            <w:pPr>
+              <w:numPr>
+                <w:ilvl w:val="0"/>
+                <w:numId w:val="15"/>
+              </w:numPr>
+              <w:autoSpaceDE w:val="0"/>
+              <w:autoSpaceDN w:val="0"/>
+              <w:adjustRightInd w:val="0"/>
+              <w:spacing w:after="0" w:line="240" w:lineRule="auto"/>
+              <w:rPr>
+                <w:rFonts w:cstheme="minorHAnsi"/>
+                <w:lang w:val="en"/>
+              </w:rPr>
+            </w:pPr>
+            <w:r>
+              <w:rPr>
+                <w:rFonts w:cstheme="minorHAnsi"/>
+                <w:lang w:val="en"/>
+              </w:rPr>
+              <w:t>Phone number on instance of account</w:t>
+            </w:r>
+          </w:p>
+          <w:p>
+            <w:pPr>
+              <w:numPr>
+                <w:ilvl w:val="0"/>
+                <w:numId w:val="15"/>
+              </w:numPr>
+              <w:autoSpaceDE w:val="0"/>
+              <w:autoSpaceDN w:val="0"/>
+              <w:adjustRightInd w:val="0"/>
+              <w:spacing w:after="0" w:line="240" w:lineRule="auto"/>
+              <w:rPr>
+                <w:rFonts w:cstheme="minorHAnsi"/>
+                <w:lang w:val="en"/>
+              </w:rPr>
+            </w:pPr>
+            <w:r>
+              <w:rPr>
+                <w:rFonts w:cstheme="minorHAnsi"/>
+                <w:lang w:val="en"/>
+              </w:rPr>
+              <w:t>Address of instance of account</w:t>
+            </w:r>
+          </w:p>
+          <w:p>
+            <w:pPr>
+              <w:numPr>
+                <w:ilvl w:val="0"/>
+                <w:numId w:val="15"/>
+              </w:numPr>
+              <w:autoSpaceDE w:val="0"/>
+              <w:autoSpaceDN w:val="0"/>
+              <w:adjustRightInd w:val="0"/>
+              <w:spacing w:after="0" w:line="240" w:lineRule="auto"/>
+              <w:rPr>
+                <w:rFonts w:cstheme="minorHAnsi"/>
+                <w:lang w:val="en"/>
+              </w:rPr>
+            </w:pPr>
+            <w:r>
+              <w:rPr>
+                <w:rFonts w:cstheme="minorHAnsi"/>
+                <w:lang w:val="en"/>
+              </w:rPr>
+              <w:t>Profile image of instance of account</w:t>
+            </w:r>
+          </w:p>
+          <w:p>
+            <w:pPr>
+              <w:numPr>
+                <w:ilvl w:val="0"/>
+                <w:numId w:val="15"/>
+              </w:numPr>
+              <w:autoSpaceDE w:val="0"/>
+              <w:autoSpaceDN w:val="0"/>
+              <w:adjustRightInd w:val="0"/>
+              <w:spacing w:after="0" w:line="240" w:lineRule="auto"/>
+              <w:rPr>
+                <w:rFonts w:cstheme="minorHAnsi"/>
+                <w:lang w:val="en"/>
+              </w:rPr>
+            </w:pPr>
+            <w:r>
+              <w:rPr>
+                <w:rFonts w:cstheme="minorHAnsi"/>
+                <w:lang w:val="en"/>
+              </w:rPr>
+              <w:t>Employment date of instance of account</w:t>
+            </w:r>
+          </w:p>
+          <w:p>
+            <w:pPr>
+              <w:numPr>
+                <w:ilvl w:val="0"/>
+                <w:numId w:val="15"/>
+              </w:numPr>
+              <w:autoSpaceDE w:val="0"/>
+              <w:autoSpaceDN w:val="0"/>
+              <w:adjustRightInd w:val="0"/>
+              <w:spacing w:after="0" w:line="240" w:lineRule="auto"/>
+              <w:rPr>
+                <w:rFonts w:cstheme="minorHAnsi"/>
+                <w:lang w:val="en"/>
+              </w:rPr>
+            </w:pPr>
+            <w:r>
+              <w:rPr>
+                <w:rFonts w:cstheme="minorHAnsi"/>
+                <w:lang w:val="en"/>
+              </w:rPr>
+              <w:t>Staff number of instance of account</w:t>
+            </w:r>
+          </w:p>
+          <w:p>
+            <w:pPr>
+              <w:autoSpaceDE w:val="0"/>
+              <w:autoSpaceDN w:val="0"/>
+              <w:adjustRightInd w:val="0"/>
+              <w:spacing w:after="0" w:line="240" w:lineRule="auto"/>
+              <w:ind w:left="720"/>
+              <w:rPr>
+                <w:rFonts w:cstheme="minorHAnsi"/>
+                <w:lang w:val="en"/>
+              </w:rPr>
+            </w:pPr>
+          </w:p>
+        </w:tc>
+        <w:tc>
+          <w:tcPr>
+            <w:tcW w:w="2500" w:type="pct"/>
+            <w:tcBorders>
+              <w:top w:val="single" w:sz="3" w:space="0" w:color="000000"/>
+              <w:left w:val="single" w:sz="3" w:space="0" w:color="000000"/>
+              <w:bottom w:val="single" w:sz="3" w:space="0" w:color="000000"/>
+              <w:right w:val="single" w:sz="3" w:space="0" w:color="000000"/>
+            </w:tcBorders>
+            <w:shd w:val="clear" w:color="000000" w:fill="FFFFFF"/>
+          </w:tcPr>
+          <w:p>
+            <w:pPr>
+              <w:autoSpaceDE w:val="0"/>
+              <w:autoSpaceDN w:val="0"/>
+              <w:adjustRightInd w:val="0"/>
+              <w:spacing w:after="0" w:line="240" w:lineRule="auto"/>
+              <w:rPr>
+                <w:rFonts w:cstheme="minorHAnsi"/>
+                <w:b/>
+                <w:bCs/>
+                <w:lang w:val="en"/>
+              </w:rPr>
+            </w:pPr>
+            <w:r>
+              <w:rPr>
+                <w:rFonts w:cstheme="minorHAnsi"/>
+                <w:b/>
+                <w:bCs/>
+                <w:lang w:val="en"/>
+              </w:rPr>
+              <w:t>Collaborations</w:t>
+            </w:r>
+          </w:p>
+          <w:p>
+            <w:pPr>
+              <w:pStyle w:val="paragraph"/>
+              <w:numPr>
+                <w:ilvl w:val="0"/>
+                <w:numId w:val="16"/>
+              </w:numPr>
+              <w:spacing w:after="0"/>
+              <w:textAlignment w:val="baseline"/>
+              <w:rPr>
+                <w:rFonts w:ascii="Calibri" w:hAnsi="Calibri"/>
+                <w:sz w:val="22"/>
+                <w:szCs w:val="22"/>
+              </w:rPr>
+            </w:pPr>
+            <w:r>
+              <w:rPr>
+                <w:rFonts w:ascii="Calibri" w:hAnsi="Calibri"/>
+                <w:sz w:val="22"/>
+                <w:szCs w:val="22"/>
+              </w:rPr>
+              <w:t>Accounts</w:t>
+            </w:r>
+          </w:p>
+          <w:p>
+            <w:pPr>
+              <w:pStyle w:val="paragraph"/>
+              <w:numPr>
+                <w:ilvl w:val="0"/>
+                <w:numId w:val="16"/>
+              </w:numPr>
+              <w:spacing w:before="0" w:beforeAutospacing="0" w:after="0"/>
+              <w:textAlignment w:val="baseline"/>
+              <w:rPr>
+                <w:rFonts w:ascii="Calibri" w:hAnsi="Calibri"/>
+                <w:sz w:val="22"/>
+                <w:szCs w:val="22"/>
+              </w:rPr>
+            </w:pPr>
+            <w:r>
+              <w:rPr>
+                <w:rFonts w:ascii="Calibri" w:hAnsi="Calibri"/>
+                <w:sz w:val="22"/>
+                <w:szCs w:val="22"/>
+              </w:rPr>
+              <w:t>Copy</w:t>
+            </w:r>
+          </w:p>
+        </w:tc>
+      </w:tr>
+      <w:tr>
+        <w:trPr>
+          <w:trHeight w:val="298"/>
+        </w:trPr>
+        <w:tc>
+          <w:tcPr>
+            <w:tcW w:w="5000" w:type="pct"/>
+            <w:gridSpan w:val="2"/>
+            <w:tcBorders>
+              <w:top w:val="single" w:sz="3" w:space="0" w:color="000000"/>
+              <w:left w:val="single" w:sz="3" w:space="0" w:color="000000"/>
+              <w:bottom w:val="single" w:sz="3" w:space="0" w:color="000000"/>
+              <w:right w:val="single" w:sz="3" w:space="0" w:color="000000"/>
+            </w:tcBorders>
+            <w:shd w:val="clear" w:color="000000" w:fill="FFFFFF"/>
+          </w:tcPr>
+          <w:p>
+            <w:pPr>
+              <w:rPr>
+                <w:rFonts w:cstheme="minorHAnsi"/>
+              </w:rPr>
+            </w:pPr>
+            <w:r>
+              <w:rPr>
+                <w:rFonts w:cstheme="minorHAnsi"/>
+                <w:b/>
+                <w:bCs/>
+                <w:lang w:val="en"/>
+              </w:rPr>
+              <w:t xml:space="preserve">Rough Description: </w:t>
+            </w:r>
+            <w:r>
+              <w:rPr>
+                <w:noProof/>
+              </w:rPr>
+              <w:t>This class models the characteristics of a valid librarian’s account within the Tawe-Lib.</w:t>
+            </w:r>
+            <w:r>
+              <w:rPr>
+                <w:noProof/>
+              </w:rPr>
+              <w:t xml:space="preserve"> A librarian is a kind of account.</w:t>
+            </w:r>
+          </w:p>
+        </w:tc>
+      </w:tr>
+    </w:tbl>
+    <w:p>
+      <w:pPr>
+        <w:rPr>
+          <w:rFonts w:cstheme="minorHAnsi"/>
+        </w:rPr>
+      </w:pPr>
+    </w:p>
+    <w:p>
+      <w:pPr>
+        <w:rPr>
+          <w:rFonts w:cstheme="minorHAnsi"/>
+        </w:rPr>
+      </w:pPr>
+    </w:p>
+    <w:p>
+      <w:pPr>
+        <w:rPr>
+          <w:rFonts w:cstheme="minorHAnsi"/>
+        </w:rPr>
+      </w:pPr>
+    </w:p>
+    <w:p>
+      <w:pPr>
+        <w:rPr>
+          <w:rFonts w:cstheme="minorHAnsi"/>
+        </w:rPr>
+      </w:pPr>
+    </w:p>
+    <w:p>
+      <w:pPr>
+        <w:rPr>
+          <w:rFonts w:cstheme="minorHAnsi"/>
+        </w:rPr>
+      </w:pPr>
+    </w:p>
+    <w:p>
+      <w:pPr>
+        <w:rPr>
+          <w:rFonts w:cstheme="minorHAnsi"/>
+        </w:rPr>
+      </w:pPr>
+    </w:p>
+    <w:p>
+      <w:pPr>
+        <w:rPr>
+          <w:rFonts w:cstheme="minorHAnsi"/>
+        </w:rPr>
+      </w:pPr>
+    </w:p>
+    <w:p>
+      <w:pPr>
+        <w:rPr>
+          <w:rFonts w:cstheme="minorHAnsi"/>
+        </w:rPr>
+      </w:pPr>
+    </w:p>
+    <w:p>
+      <w:pPr>
+        <w:rPr>
+          <w:rFonts w:cstheme="minorHAnsi"/>
+        </w:rPr>
+      </w:pPr>
+    </w:p>
+    <w:p>
+      <w:pPr>
+        <w:rPr>
+          <w:rFonts w:cstheme="minorHAnsi"/>
+        </w:rPr>
+      </w:pPr>
+    </w:p>
+    <w:p>
+      <w:pPr>
+        <w:rPr>
+          <w:rFonts w:cstheme="minorHAnsi"/>
+          <w:b/>
+        </w:rPr>
+      </w:pPr>
+      <w:r>
+        <w:rPr>
+          <w:rFonts w:cstheme="minorHAnsi"/>
+          <w:b/>
+        </w:rPr>
+        <w:lastRenderedPageBreak/>
+        <w:t>2.8</w:t>
+      </w:r>
+    </w:p>
+    <w:tbl>
+      <w:tblPr>
+        <w:tblW w:w="5000" w:type="pct"/>
+        <w:tblLook w:val="0000" w:firstRow="0" w:lastRow="0" w:firstColumn="0" w:lastColumn="0" w:noHBand="0" w:noVBand="0"/>
+      </w:tblPr>
+      <w:tblGrid>
+        <w:gridCol w:w="5229"/>
+        <w:gridCol w:w="5229"/>
+      </w:tblGrid>
+      <w:tr>
+        <w:trPr>
+          <w:trHeight w:val="469"/>
+        </w:trPr>
+        <w:tc>
+          <w:tcPr>
+            <w:tcW w:w="5000" w:type="pct"/>
+            <w:gridSpan w:val="2"/>
+            <w:tcBorders>
+              <w:top w:val="single" w:sz="3" w:space="0" w:color="000000"/>
+              <w:left w:val="single" w:sz="3" w:space="0" w:color="000000"/>
+              <w:bottom w:val="single" w:sz="3" w:space="0" w:color="000000"/>
+              <w:right w:val="single" w:sz="3" w:space="0" w:color="000000"/>
+            </w:tcBorders>
+            <w:shd w:val="clear" w:color="000000" w:fill="FFFFFF"/>
+            <w:vAlign w:val="center"/>
+          </w:tcPr>
+          <w:p>
+            <w:pPr>
+              <w:autoSpaceDE w:val="0"/>
+              <w:autoSpaceDN w:val="0"/>
+              <w:adjustRightInd w:val="0"/>
+              <w:spacing w:after="0" w:line="240" w:lineRule="auto"/>
+              <w:jc w:val="center"/>
+              <w:rPr>
+                <w:rFonts w:cstheme="minorHAnsi"/>
+                <w:lang w:val="en"/>
+              </w:rPr>
+            </w:pPr>
+            <w:r>
+              <w:rPr>
+                <w:rFonts w:cstheme="minorHAnsi"/>
+                <w:b/>
+                <w:bCs/>
+                <w:sz w:val="24"/>
+                <w:szCs w:val="24"/>
+                <w:lang w:val="en"/>
+              </w:rPr>
+              <w:t>Account</w:t>
+            </w:r>
+          </w:p>
+        </w:tc>
+      </w:tr>
+      <w:tr>
+        <w:trPr>
+          <w:trHeight w:val="469"/>
+        </w:trPr>
+        <w:tc>
+          <w:tcPr>
+            <w:tcW w:w="5000" w:type="pct"/>
+            <w:gridSpan w:val="2"/>
+            <w:tcBorders>
+              <w:top w:val="single" w:sz="3" w:space="0" w:color="000000"/>
+              <w:left w:val="single" w:sz="3" w:space="0" w:color="000000"/>
+              <w:bottom w:val="single" w:sz="3" w:space="0" w:color="000000"/>
+              <w:right w:val="single" w:sz="3" w:space="0" w:color="000000"/>
+            </w:tcBorders>
+            <w:shd w:val="clear" w:color="000000" w:fill="FFFFFF"/>
+            <w:vAlign w:val="center"/>
+          </w:tcPr>
+          <w:p>
+            <w:pPr>
+              <w:autoSpaceDE w:val="0"/>
+              <w:autoSpaceDN w:val="0"/>
+              <w:adjustRightInd w:val="0"/>
+              <w:spacing w:after="0" w:line="240" w:lineRule="auto"/>
+              <w:jc w:val="center"/>
+              <w:rPr>
+                <w:rFonts w:cstheme="minorHAnsi"/>
+                <w:bCs/>
+                <w:lang w:val="en"/>
+              </w:rPr>
+            </w:pPr>
+            <w:r>
+              <w:rPr>
+                <w:rFonts w:cstheme="minorHAnsi"/>
+                <w:b/>
+                <w:bCs/>
+                <w:lang w:val="en"/>
+              </w:rPr>
+              <w:t xml:space="preserve">Author: </w:t>
+            </w:r>
+            <w:r>
+              <w:rPr>
+                <w:rFonts w:cstheme="minorHAnsi"/>
+                <w:bCs/>
+                <w:lang w:val="en"/>
+              </w:rPr>
+              <w:t>Christian Onishile</w:t>
+            </w:r>
+          </w:p>
+          <w:p>
+            <w:pPr>
+              <w:autoSpaceDE w:val="0"/>
+              <w:autoSpaceDN w:val="0"/>
+              <w:adjustRightInd w:val="0"/>
+              <w:spacing w:after="0" w:line="240" w:lineRule="auto"/>
+              <w:jc w:val="center"/>
+              <w:rPr>
+                <w:rFonts w:cstheme="minorHAnsi"/>
+                <w:bCs/>
+                <w:lang w:val="en"/>
+              </w:rPr>
+            </w:pPr>
+            <w:r>
+              <w:rPr>
+                <w:rFonts w:cstheme="minorHAnsi"/>
+                <w:b/>
+                <w:bCs/>
+                <w:lang w:val="en"/>
+              </w:rPr>
+              <w:t>Super Class:</w:t>
+            </w:r>
+            <w:r>
+              <w:rPr>
+                <w:rFonts w:cstheme="minorHAnsi"/>
+                <w:bCs/>
+                <w:lang w:val="en"/>
+              </w:rPr>
+              <w:t xml:space="preserve"> </w:t>
+            </w:r>
+            <w:r>
+              <w:rPr>
+                <w:rFonts w:cstheme="minorHAnsi"/>
+                <w:bCs/>
+                <w:lang w:val="en"/>
+              </w:rPr>
+              <w:t>None</w:t>
+            </w:r>
+            <w:r>
+              <w:rPr>
+                <w:rFonts w:cstheme="minorHAnsi"/>
+                <w:bCs/>
+                <w:lang w:val="en"/>
+              </w:rPr>
+              <w:t xml:space="preserve">   </w:t>
+            </w:r>
+            <w:r>
+              <w:rPr>
+                <w:rFonts w:cstheme="minorHAnsi"/>
+                <w:b/>
+                <w:bCs/>
+                <w:lang w:val="en"/>
+              </w:rPr>
+              <w:t xml:space="preserve"> Sub Classes: </w:t>
+            </w:r>
+            <w:r>
+              <w:rPr>
+                <w:rFonts w:cstheme="minorHAnsi"/>
+                <w:bCs/>
+                <w:lang w:val="en"/>
+              </w:rPr>
+              <w:t>Librarian, User</w:t>
+            </w:r>
+          </w:p>
+        </w:tc>
+      </w:tr>
+      <w:tr>
+        <w:trPr>
+          <w:trHeight w:val="1011"/>
+        </w:trPr>
+        <w:tc>
+          <w:tcPr>
+            <w:tcW w:w="2500" w:type="pct"/>
+            <w:tcBorders>
+              <w:top w:val="single" w:sz="3" w:space="0" w:color="000000"/>
+              <w:left w:val="single" w:sz="3" w:space="0" w:color="000000"/>
+              <w:bottom w:val="single" w:sz="3" w:space="0" w:color="000000"/>
+              <w:right w:val="single" w:sz="3" w:space="0" w:color="000000"/>
+            </w:tcBorders>
+            <w:shd w:val="clear" w:color="000000" w:fill="FFFFFF"/>
+          </w:tcPr>
+          <w:p>
+            <w:pPr>
+              <w:autoSpaceDE w:val="0"/>
+              <w:autoSpaceDN w:val="0"/>
+              <w:adjustRightInd w:val="0"/>
+              <w:spacing w:after="0" w:line="240" w:lineRule="auto"/>
+              <w:rPr>
+                <w:rFonts w:cstheme="minorHAnsi"/>
+                <w:b/>
+                <w:bCs/>
+                <w:lang w:val="en"/>
+              </w:rPr>
+            </w:pPr>
+            <w:r>
+              <w:rPr>
+                <w:rFonts w:cstheme="minorHAnsi"/>
+                <w:b/>
+                <w:bCs/>
+                <w:lang w:val="en"/>
+              </w:rPr>
+              <w:t>Responsibilities</w:t>
+            </w:r>
+          </w:p>
+          <w:p>
+            <w:pPr>
+              <w:autoSpaceDE w:val="0"/>
+              <w:autoSpaceDN w:val="0"/>
+              <w:adjustRightInd w:val="0"/>
+              <w:spacing w:after="0" w:line="240" w:lineRule="auto"/>
+              <w:rPr>
+                <w:rFonts w:cstheme="minorHAnsi"/>
+                <w:b/>
+                <w:bCs/>
+                <w:lang w:val="en"/>
+              </w:rPr>
+            </w:pPr>
+          </w:p>
+          <w:p>
+            <w:pPr>
+              <w:numPr>
+                <w:ilvl w:val="0"/>
+                <w:numId w:val="15"/>
+              </w:numPr>
+              <w:autoSpaceDE w:val="0"/>
+              <w:autoSpaceDN w:val="0"/>
+              <w:adjustRightInd w:val="0"/>
+              <w:spacing w:after="0" w:line="240" w:lineRule="auto"/>
+              <w:rPr>
+                <w:rFonts w:cstheme="minorHAnsi"/>
+                <w:lang w:val="en"/>
+              </w:rPr>
+            </w:pPr>
+            <w:r>
+              <w:rPr>
+                <w:rFonts w:cstheme="minorHAnsi"/>
+                <w:lang w:val="en"/>
+              </w:rPr>
+              <w:t>Username to identify instances of account</w:t>
+            </w:r>
+          </w:p>
+          <w:p>
+            <w:pPr>
+              <w:numPr>
+                <w:ilvl w:val="0"/>
+                <w:numId w:val="15"/>
+              </w:numPr>
+              <w:autoSpaceDE w:val="0"/>
+              <w:autoSpaceDN w:val="0"/>
+              <w:adjustRightInd w:val="0"/>
+              <w:spacing w:after="0" w:line="240" w:lineRule="auto"/>
+              <w:rPr>
+                <w:rFonts w:cstheme="minorHAnsi"/>
+                <w:lang w:val="en"/>
+              </w:rPr>
+            </w:pPr>
+            <w:r>
+              <w:rPr>
+                <w:rFonts w:cstheme="minorHAnsi"/>
+                <w:lang w:val="en"/>
+              </w:rPr>
+              <w:t>First name of instance of account</w:t>
+            </w:r>
+          </w:p>
+          <w:p>
+            <w:pPr>
+              <w:numPr>
+                <w:ilvl w:val="0"/>
+                <w:numId w:val="15"/>
+              </w:numPr>
+              <w:autoSpaceDE w:val="0"/>
+              <w:autoSpaceDN w:val="0"/>
+              <w:adjustRightInd w:val="0"/>
+              <w:spacing w:after="0" w:line="240" w:lineRule="auto"/>
+              <w:rPr>
+                <w:rFonts w:cstheme="minorHAnsi"/>
+                <w:lang w:val="en"/>
+              </w:rPr>
+            </w:pPr>
+            <w:r>
+              <w:rPr>
+                <w:rFonts w:cstheme="minorHAnsi"/>
+                <w:lang w:val="en"/>
+              </w:rPr>
+              <w:t>Last name of instance of account</w:t>
+            </w:r>
+          </w:p>
+          <w:p>
+            <w:pPr>
+              <w:numPr>
+                <w:ilvl w:val="0"/>
+                <w:numId w:val="15"/>
+              </w:numPr>
+              <w:autoSpaceDE w:val="0"/>
+              <w:autoSpaceDN w:val="0"/>
+              <w:adjustRightInd w:val="0"/>
+              <w:spacing w:after="0" w:line="240" w:lineRule="auto"/>
+              <w:rPr>
+                <w:rFonts w:cstheme="minorHAnsi"/>
+                <w:lang w:val="en"/>
+              </w:rPr>
+            </w:pPr>
+            <w:r>
+              <w:rPr>
+                <w:rFonts w:cstheme="minorHAnsi"/>
+                <w:lang w:val="en"/>
+              </w:rPr>
+              <w:t>Phone number on instance of account</w:t>
+            </w:r>
+          </w:p>
+          <w:p>
+            <w:pPr>
+              <w:numPr>
+                <w:ilvl w:val="0"/>
+                <w:numId w:val="15"/>
+              </w:numPr>
+              <w:autoSpaceDE w:val="0"/>
+              <w:autoSpaceDN w:val="0"/>
+              <w:adjustRightInd w:val="0"/>
+              <w:spacing w:after="0" w:line="240" w:lineRule="auto"/>
+              <w:rPr>
+                <w:rFonts w:cstheme="minorHAnsi"/>
+                <w:lang w:val="en"/>
+              </w:rPr>
+            </w:pPr>
+            <w:r>
+              <w:rPr>
+                <w:rFonts w:cstheme="minorHAnsi"/>
+                <w:lang w:val="en"/>
+              </w:rPr>
+              <w:t>Address of instance of account</w:t>
+            </w:r>
+          </w:p>
+          <w:p>
+            <w:pPr>
+              <w:numPr>
+                <w:ilvl w:val="0"/>
+                <w:numId w:val="15"/>
+              </w:numPr>
+              <w:autoSpaceDE w:val="0"/>
+              <w:autoSpaceDN w:val="0"/>
+              <w:adjustRightInd w:val="0"/>
+              <w:spacing w:after="0" w:line="240" w:lineRule="auto"/>
+              <w:rPr>
+                <w:rFonts w:cstheme="minorHAnsi"/>
+                <w:lang w:val="en"/>
+              </w:rPr>
+            </w:pPr>
+            <w:r>
+              <w:rPr>
+                <w:rFonts w:cstheme="minorHAnsi"/>
+                <w:lang w:val="en"/>
+              </w:rPr>
+              <w:t>Profile image of instance of account</w:t>
+            </w:r>
+          </w:p>
+          <w:p>
+            <w:pPr>
+              <w:autoSpaceDE w:val="0"/>
+              <w:autoSpaceDN w:val="0"/>
+              <w:adjustRightInd w:val="0"/>
+              <w:spacing w:after="0" w:line="240" w:lineRule="auto"/>
+              <w:ind w:left="720"/>
+              <w:rPr>
+                <w:rFonts w:cstheme="minorHAnsi"/>
+                <w:lang w:val="en"/>
+              </w:rPr>
+            </w:pPr>
+          </w:p>
+        </w:tc>
+        <w:tc>
+          <w:tcPr>
+            <w:tcW w:w="2500" w:type="pct"/>
+            <w:tcBorders>
+              <w:top w:val="single" w:sz="3" w:space="0" w:color="000000"/>
+              <w:left w:val="single" w:sz="3" w:space="0" w:color="000000"/>
+              <w:bottom w:val="single" w:sz="3" w:space="0" w:color="000000"/>
+              <w:right w:val="single" w:sz="3" w:space="0" w:color="000000"/>
+            </w:tcBorders>
+            <w:shd w:val="clear" w:color="000000" w:fill="FFFFFF"/>
+          </w:tcPr>
+          <w:p>
+            <w:pPr>
+              <w:autoSpaceDE w:val="0"/>
+              <w:autoSpaceDN w:val="0"/>
+              <w:adjustRightInd w:val="0"/>
+              <w:spacing w:after="0" w:line="240" w:lineRule="auto"/>
+              <w:rPr>
+                <w:rFonts w:cstheme="minorHAnsi"/>
+                <w:b/>
+                <w:bCs/>
+                <w:lang w:val="en"/>
+              </w:rPr>
+            </w:pPr>
+            <w:r>
+              <w:rPr>
+                <w:rFonts w:cstheme="minorHAnsi"/>
+                <w:b/>
+                <w:bCs/>
+                <w:lang w:val="en"/>
+              </w:rPr>
+              <w:t>Collaborations</w:t>
+            </w:r>
+          </w:p>
+          <w:p>
+            <w:pPr>
+              <w:pStyle w:val="paragraph"/>
+              <w:spacing w:before="0" w:beforeAutospacing="0" w:after="0"/>
+              <w:ind w:left="720"/>
+              <w:textAlignment w:val="baseline"/>
+              <w:rPr>
+                <w:rFonts w:ascii="Calibri" w:hAnsi="Calibri"/>
+                <w:sz w:val="22"/>
+                <w:szCs w:val="22"/>
+              </w:rPr>
+            </w:pPr>
+          </w:p>
+        </w:tc>
+      </w:tr>
+      <w:tr>
+        <w:trPr>
+          <w:trHeight w:val="298"/>
+        </w:trPr>
+        <w:tc>
+          <w:tcPr>
+            <w:tcW w:w="5000" w:type="pct"/>
+            <w:gridSpan w:val="2"/>
+            <w:tcBorders>
+              <w:top w:val="single" w:sz="3" w:space="0" w:color="000000"/>
+              <w:left w:val="single" w:sz="3" w:space="0" w:color="000000"/>
+              <w:bottom w:val="single" w:sz="3" w:space="0" w:color="000000"/>
+              <w:right w:val="single" w:sz="3" w:space="0" w:color="000000"/>
+            </w:tcBorders>
+            <w:shd w:val="clear" w:color="000000" w:fill="FFFFFF"/>
+          </w:tcPr>
+          <w:p>
+            <w:pPr>
+              <w:rPr>
+                <w:rFonts w:cstheme="minorHAnsi"/>
+              </w:rPr>
+            </w:pPr>
+            <w:r>
+              <w:rPr>
+                <w:rFonts w:cstheme="minorHAnsi"/>
+                <w:b/>
+                <w:bCs/>
+                <w:lang w:val="en"/>
+              </w:rPr>
+              <w:t xml:space="preserve">Rough Description: </w:t>
+            </w:r>
+            <w:r>
+              <w:t xml:space="preserve">An abstract class. With two sub-types of User, a standard User and a Librarian. </w:t>
+            </w:r>
+            <w:bookmarkStart w:id="1" w:name="_GoBack"/>
+            <w:bookmarkEnd w:id="1"/>
           </w:p>
         </w:tc>
       </w:tr>
@@ -8089,7 +9764,7 @@
 </file>
 
 <file path=customXml/itemProps1.xml><?xml version="1.0" encoding="utf-8"?>
-<ds:datastoreItem xmlns:ds="http://schemas.openxmlformats.org/officeDocument/2006/customXml" ds:itemID="{60CC3B8C-03AC-5842-82C8-D3A3873D8AD0}">
+<ds:datastoreItem xmlns:ds="http://schemas.openxmlformats.org/officeDocument/2006/customXml" ds:itemID="{DF3B36B3-FE15-4F0B-A4B2-C62874009C38}">
   <ds:schemaRefs>
     <ds:schemaRef ds:uri="http://schemas.openxmlformats.org/officeDocument/2006/bibliography"/>
   </ds:schemaRefs>

</xml_diff>

<commit_message>
Added UML to doc
</commit_message>
<xml_diff>
--- a/docs/Design Document.docx
+++ b/docs/Design Document.docx
@@ -522,10 +522,112 @@
           <w:rFonts w:cstheme="minorHAnsi"/>
         </w:rPr>
       </w:pPr>
+      <w:r>
+        <w:rPr>
+          <w:rFonts w:cstheme="minorHAnsi"/>
+        </w:rPr>
+        <w:t>User</w:t>
+      </w:r>
     </w:p>
     <w:p>
       <w:pPr>
         <w:pStyle w:val="ListParagraph"/>
+        <w:numPr>
+          <w:ilvl w:val="1"/>
+          <w:numId w:val="17"/>
+        </w:numPr>
+        <w:rPr>
+          <w:rFonts w:cstheme="minorHAnsi"/>
+        </w:rPr>
+      </w:pPr>
+      <w:r>
+        <w:rPr>
+          <w:rFonts w:cstheme="minorHAnsi"/>
+        </w:rPr>
+        <w:t>Librarian</w:t>
+      </w:r>
+    </w:p>
+    <w:p>
+      <w:pPr>
+        <w:pStyle w:val="ListParagraph"/>
+        <w:numPr>
+          <w:ilvl w:val="1"/>
+          <w:numId w:val="17"/>
+        </w:numPr>
+        <w:rPr>
+          <w:rFonts w:cstheme="minorHAnsi"/>
+        </w:rPr>
+      </w:pPr>
+      <w:r>
+        <w:rPr>
+          <w:rFonts w:cstheme="minorHAnsi"/>
+        </w:rPr>
+        <w:t>Account</w:t>
+      </w:r>
+    </w:p>
+    <w:p>
+      <w:pPr>
+        <w:pStyle w:val="ListParagraph"/>
+        <w:numPr>
+          <w:ilvl w:val="0"/>
+          <w:numId w:val="17"/>
+        </w:numPr>
+        <w:rPr>
+          <w:rFonts w:cstheme="minorHAnsi"/>
+        </w:rPr>
+      </w:pPr>
+      <w:r>
+        <w:rPr>
+          <w:rFonts w:cstheme="minorHAnsi"/>
+        </w:rPr>
+        <w:t>UML</w:t>
+      </w:r>
+      <w:r>
+        <w:rPr>
+          <w:rFonts w:cstheme="minorHAnsi"/>
+        </w:rPr>
+        <w:t xml:space="preserve"> Class Diagrams</w:t>
+      </w:r>
+    </w:p>
+    <w:p>
+      <w:pPr>
+        <w:pStyle w:val="ListParagraph"/>
+        <w:numPr>
+          <w:ilvl w:val="0"/>
+          <w:numId w:val="17"/>
+        </w:numPr>
+        <w:rPr>
+          <w:rFonts w:cstheme="minorHAnsi"/>
+        </w:rPr>
+      </w:pPr>
+      <w:r>
+        <w:rPr>
+          <w:rFonts w:cstheme="minorHAnsi"/>
+        </w:rPr>
+        <w:t>Database Design</w:t>
+      </w:r>
+    </w:p>
+    <w:p>
+      <w:pPr>
+        <w:pStyle w:val="ListParagraph"/>
+        <w:numPr>
+          <w:ilvl w:val="0"/>
+          <w:numId w:val="17"/>
+        </w:numPr>
+        <w:rPr>
+          <w:rFonts w:cstheme="minorHAnsi"/>
+        </w:rPr>
+      </w:pPr>
+      <w:r>
+        <w:rPr>
+          <w:rFonts w:cstheme="minorHAnsi"/>
+        </w:rPr>
+        <w:t xml:space="preserve">UI Mock-ups </w:t>
+      </w:r>
+    </w:p>
+    <w:p>
+      <w:pPr>
+        <w:pStyle w:val="ListParagraph"/>
         <w:rPr>
           <w:rFonts w:cstheme="minorHAnsi"/>
           <w:sz w:val="28"/>
@@ -594,6 +696,8 @@
           <w:sz w:val="28"/>
         </w:rPr>
       </w:pPr>
+      <w:bookmarkStart w:id="0" w:name="_GoBack"/>
+      <w:bookmarkEnd w:id="0"/>
     </w:p>
     <w:p>
       <w:pPr>
@@ -1105,63 +1209,25 @@
         <w:rPr>
           <w:rFonts w:cstheme="minorHAnsi"/>
           <w:b/>
-          <w:u w:val="single"/>
-        </w:rPr>
-      </w:pPr>
-    </w:p>
-    <w:p>
-      <w:pPr>
-        <w:rPr>
-          <w:rFonts w:cstheme="minorHAnsi"/>
-          <w:b/>
-          <w:u w:val="single"/>
+          <w:sz w:val="28"/>
         </w:rPr>
       </w:pPr>
     </w:p>
     <w:p>
       <w:pPr>
         <w:jc w:val="center"/>
+        <w:rPr>
+          <w:rFonts w:cstheme="minorHAnsi"/>
+          <w:sz w:val="28"/>
+        </w:rPr>
+      </w:pPr>
+      <w:r>
         <w:rPr>
           <w:rFonts w:cstheme="minorHAnsi"/>
           <w:b/>
           <w:sz w:val="28"/>
         </w:rPr>
-      </w:pPr>
-    </w:p>
-    <w:p>
-      <w:pPr>
-        <w:jc w:val="center"/>
-        <w:rPr>
-          <w:rFonts w:cstheme="minorHAnsi"/>
-          <w:b/>
-          <w:sz w:val="28"/>
-        </w:rPr>
-      </w:pPr>
-    </w:p>
-    <w:p>
-      <w:pPr>
-        <w:jc w:val="center"/>
-        <w:rPr>
-          <w:rFonts w:cstheme="minorHAnsi"/>
-          <w:b/>
-          <w:sz w:val="28"/>
-        </w:rPr>
-      </w:pPr>
-    </w:p>
-    <w:p>
-      <w:pPr>
-        <w:jc w:val="center"/>
-        <w:rPr>
-          <w:rFonts w:cstheme="minorHAnsi"/>
-          <w:sz w:val="28"/>
-        </w:rPr>
-      </w:pPr>
-      <w:r>
-        <w:rPr>
-          <w:rFonts w:cstheme="minorHAnsi"/>
-          <w:b/>
-          <w:sz w:val="28"/>
-        </w:rPr>
+        <w:lastRenderedPageBreak/>
         <w:t xml:space="preserve">Section </w:t>
       </w:r>
       <w:r>
@@ -2844,6 +2910,7 @@
           <w:rFonts w:cstheme="minorHAnsi"/>
           <w:b/>
         </w:rPr>
+        <w:lastRenderedPageBreak/>
         <w:t>2</w:t>
       </w:r>
       <w:r>
@@ -2892,7 +2959,7 @@
                 <w:lang w:val="en"/>
               </w:rPr>
             </w:pPr>
-            <w:bookmarkStart w:id="0" w:name="_Hlk527888848"/>
+            <w:bookmarkStart w:id="1" w:name="_Hlk527888848"/>
             <w:r>
               <w:rPr>
                 <w:rFonts w:cstheme="minorHAnsi"/>
@@ -3290,7 +3357,7 @@
           </w:p>
         </w:tc>
       </w:tr>
-      <w:bookmarkEnd w:id="0"/>
+      <w:bookmarkEnd w:id="1"/>
     </w:tbl>
     <w:p>
       <w:pPr>
@@ -4072,6 +4139,20 @@
           <w:rFonts w:cstheme="minorHAnsi"/>
         </w:rPr>
       </w:pPr>
+    </w:p>
+    <w:p>
+      <w:pPr>
+        <w:rPr>
+          <w:rFonts w:cstheme="minorHAnsi"/>
+        </w:rPr>
+      </w:pPr>
+    </w:p>
+    <w:p>
+      <w:pPr>
+        <w:rPr>
+          <w:rFonts w:cstheme="minorHAnsi"/>
+        </w:rPr>
+      </w:pPr>
       <w:r>
         <w:rPr>
           <w:rFonts w:cstheme="minorHAnsi"/>
@@ -5693,8 +5774,6 @@
             <w:r>
               <w:t xml:space="preserve">An abstract class. With two sub-types of User, a standard User and a Librarian. </w:t>
             </w:r>
-            <w:bookmarkStart w:id="1" w:name="_GoBack"/>
-            <w:bookmarkEnd w:id="1"/>
           </w:p>
         </w:tc>
       </w:tr>
@@ -5706,8 +5785,219 @@
         </w:rPr>
       </w:pPr>
     </w:p>
+    <w:p>
+      <w:pPr>
+        <w:rPr>
+          <w:rFonts w:cstheme="minorHAnsi"/>
+        </w:rPr>
+      </w:pPr>
+    </w:p>
+    <w:p>
+      <w:pPr>
+        <w:jc w:val="center"/>
+        <w:rPr>
+          <w:rFonts w:cstheme="minorHAnsi"/>
+          <w:sz w:val="28"/>
+        </w:rPr>
+      </w:pPr>
+      <w:r>
+        <w:rPr>
+          <w:rFonts w:cstheme="minorHAnsi"/>
+          <w:b/>
+          <w:sz w:val="28"/>
+        </w:rPr>
+        <w:t xml:space="preserve">Section 3 </w:t>
+      </w:r>
+      <w:r>
+        <w:rPr>
+          <w:rFonts w:cstheme="minorHAnsi"/>
+          <w:sz w:val="28"/>
+        </w:rPr>
+        <w:t>– UML Class Diagrams</w:t>
+      </w:r>
+    </w:p>
+    <w:p>
+      <w:pPr>
+        <w:rPr>
+          <w:rFonts w:cstheme="minorHAnsi"/>
+          <w:noProof/>
+        </w:rPr>
+      </w:pPr>
+      <w:r>
+        <w:rPr>
+          <w:rFonts w:cstheme="minorHAnsi"/>
+          <w:b/>
+        </w:rPr>
+        <w:t>3.1</w:t>
+      </w:r>
+    </w:p>
+    <w:p>
+      <w:pPr>
+        <w:jc w:val="center"/>
+        <w:rPr>
+          <w:rFonts w:cstheme="minorHAnsi"/>
+          <w:b/>
+        </w:rPr>
+      </w:pPr>
+      <w:r>
+        <w:rPr>
+          <w:noProof/>
+        </w:rPr>
+        <w:drawing>
+          <wp:inline distT="0" distB="0" distL="0" distR="0" wp14:anchorId="18EE81E5" wp14:editId="11ACA2C2">
+            <wp:extent cx="5781675" cy="5372100"/>
+            <wp:effectExtent l="0" t="0" r="9525" b="0"/>
+            <wp:docPr id="4" name="Picture 4"/>
+            <wp:cNvGraphicFramePr>
+              <a:graphicFrameLocks xmlns:a="http://schemas.openxmlformats.org/drawingml/2006/main" noChangeAspect="1"/>
+            </wp:cNvGraphicFramePr>
+            <a:graphic xmlns:a="http://schemas.openxmlformats.org/drawingml/2006/main">
+              <a:graphicData uri="http://schemas.openxmlformats.org/drawingml/2006/picture">
+                <pic:pic xmlns:pic="http://schemas.openxmlformats.org/drawingml/2006/picture">
+                  <pic:nvPicPr>
+                    <pic:cNvPr id="0" name="Picture 5"/>
+                    <pic:cNvPicPr>
+                      <a:picLocks noChangeAspect="1" noChangeArrowheads="1"/>
+                    </pic:cNvPicPr>
+                  </pic:nvPicPr>
+                  <pic:blipFill rotWithShape="1">
+                    <a:blip r:embed="rId8">
+                      <a:extLst>
+                        <a:ext uri="{28A0092B-C50C-407E-A947-70E740481C1C}">
+                          <a14:useLocalDpi xmlns:a14="http://schemas.microsoft.com/office/drawing/2010/main" val="0"/>
+                        </a:ext>
+                      </a:extLst>
+                    </a:blip>
+                    <a:srcRect r="12156"/>
+                    <a:stretch/>
+                  </pic:blipFill>
+                  <pic:spPr bwMode="auto">
+                    <a:xfrm>
+                      <a:off x="0" y="0"/>
+                      <a:ext cx="5781675" cy="5372100"/>
+                    </a:xfrm>
+                    <a:prstGeom prst="rect">
+                      <a:avLst/>
+                    </a:prstGeom>
+                    <a:noFill/>
+                    <a:ln>
+                      <a:noFill/>
+                    </a:ln>
+                    <a:extLst>
+                      <a:ext uri="{53640926-AAD7-44D8-BBD7-CCE9431645EC}">
+                        <a14:shadowObscured xmlns:a14="http://schemas.microsoft.com/office/drawing/2010/main"/>
+                      </a:ext>
+                    </a:extLst>
+                  </pic:spPr>
+                </pic:pic>
+              </a:graphicData>
+            </a:graphic>
+          </wp:inline>
+        </w:drawing>
+      </w:r>
+    </w:p>
+    <w:p>
+      <w:pPr>
+        <w:rPr>
+          <w:rFonts w:cstheme="minorHAnsi"/>
+          <w:b/>
+        </w:rPr>
+      </w:pPr>
+      <w:r>
+        <w:rPr>
+          <w:rFonts w:cstheme="minorHAnsi"/>
+          <w:b/>
+        </w:rPr>
+        <w:lastRenderedPageBreak/>
+        <w:t>3.2</w:t>
+      </w:r>
+    </w:p>
+    <w:p>
+      <w:pPr>
+        <w:rPr>
+          <w:rFonts w:cstheme="minorHAnsi"/>
+          <w:b/>
+          <w:noProof/>
+        </w:rPr>
+      </w:pPr>
+    </w:p>
+    <w:p>
+      <w:pPr>
+        <w:jc w:val="center"/>
+        <w:rPr>
+          <w:rFonts w:cstheme="minorHAnsi"/>
+          <w:b/>
+        </w:rPr>
+      </w:pPr>
+      <w:r>
+        <w:rPr>
+          <w:rFonts w:cstheme="minorHAnsi"/>
+          <w:b/>
+          <w:noProof/>
+        </w:rPr>
+        <w:drawing>
+          <wp:inline distT="0" distB="0" distL="0" distR="0" wp14:anchorId="4E603818" wp14:editId="78A82A3A">
+            <wp:extent cx="4457700" cy="5572125"/>
+            <wp:effectExtent l="0" t="0" r="0" b="0"/>
+            <wp:docPr id="3" name="Picture 3"/>
+            <wp:cNvGraphicFramePr>
+              <a:graphicFrameLocks xmlns:a="http://schemas.openxmlformats.org/drawingml/2006/main" noChangeAspect="1"/>
+            </wp:cNvGraphicFramePr>
+            <a:graphic xmlns:a="http://schemas.openxmlformats.org/drawingml/2006/main">
+              <a:graphicData uri="http://schemas.openxmlformats.org/drawingml/2006/picture">
+                <pic:pic xmlns:pic="http://schemas.openxmlformats.org/drawingml/2006/picture">
+                  <pic:nvPicPr>
+                    <pic:cNvPr id="0" name="Picture 4"/>
+                    <pic:cNvPicPr>
+                      <a:picLocks noChangeAspect="1" noChangeArrowheads="1"/>
+                    </pic:cNvPicPr>
+                  </pic:nvPicPr>
+                  <pic:blipFill rotWithShape="1">
+                    <a:blip r:embed="rId9">
+                      <a:extLst>
+                        <a:ext uri="{28A0092B-C50C-407E-A947-70E740481C1C}">
+                          <a14:useLocalDpi xmlns:a14="http://schemas.microsoft.com/office/drawing/2010/main" val="0"/>
+                        </a:ext>
+                      </a:extLst>
+                    </a:blip>
+                    <a:srcRect b="9020"/>
+                    <a:stretch/>
+                  </pic:blipFill>
+                  <pic:spPr bwMode="auto">
+                    <a:xfrm>
+                      <a:off x="0" y="0"/>
+                      <a:ext cx="4457700" cy="5572125"/>
+                    </a:xfrm>
+                    <a:prstGeom prst="rect">
+                      <a:avLst/>
+                    </a:prstGeom>
+                    <a:noFill/>
+                    <a:ln>
+                      <a:noFill/>
+                    </a:ln>
+                    <a:extLst>
+                      <a:ext uri="{53640926-AAD7-44D8-BBD7-CCE9431645EC}">
+                        <a14:shadowObscured xmlns:a14="http://schemas.microsoft.com/office/drawing/2010/main"/>
+                      </a:ext>
+                    </a:extLst>
+                  </pic:spPr>
+                </pic:pic>
+              </a:graphicData>
+            </a:graphic>
+          </wp:inline>
+        </w:drawing>
+      </w:r>
+    </w:p>
+    <w:p>
+      <w:pPr>
+        <w:rPr>
+          <w:rFonts w:cstheme="minorHAnsi"/>
+          <w:b/>
+        </w:rPr>
+      </w:pPr>
+    </w:p>
     <w:sectPr>
-      <w:headerReference w:type="default" r:id="rId8"/>
+      <w:headerReference w:type="default" r:id="rId10"/>
       <w:pgSz w:w="11906" w:h="16838"/>
       <w:pgMar w:top="720" w:right="720" w:bottom="720" w:left="720" w:header="708" w:footer="708" w:gutter="0"/>
       <w:pgBorders w:offsetFrom="page">
@@ -9764,7 +10054,7 @@
 </file>
 
 <file path=customXml/itemProps1.xml><?xml version="1.0" encoding="utf-8"?>
-<ds:datastoreItem xmlns:ds="http://schemas.openxmlformats.org/officeDocument/2006/customXml" ds:itemID="{DF3B36B3-FE15-4F0B-A4B2-C62874009C38}">
+<ds:datastoreItem xmlns:ds="http://schemas.openxmlformats.org/officeDocument/2006/customXml" ds:itemID="{D3C3C21A-755C-4F0E-8010-1A5571630307}">
   <ds:schemaRefs>
     <ds:schemaRef ds:uri="http://schemas.openxmlformats.org/officeDocument/2006/bibliography"/>
   </ds:schemaRefs>

</xml_diff>

<commit_message>
added UI to doc
</commit_message>
<xml_diff>
--- a/docs/Design Document.docx
+++ b/docs/Design Document.docx
@@ -698,6 +698,60 @@
     <w:p>
       <w:pPr>
         <w:pStyle w:val="ListParagraph"/>
+        <w:numPr>
+          <w:ilvl w:val="1"/>
+          <w:numId w:val="6"/>
+        </w:numPr>
+        <w:rPr>
+          <w:rFonts w:cstheme="minorHAnsi"/>
+        </w:rPr>
+      </w:pPr>
+      <w:r>
+        <w:rPr>
+          <w:rFonts w:cstheme="minorHAnsi"/>
+        </w:rPr>
+        <w:t>Summary</w:t>
+      </w:r>
+    </w:p>
+    <w:p>
+      <w:pPr>
+        <w:pStyle w:val="ListParagraph"/>
+        <w:numPr>
+          <w:ilvl w:val="1"/>
+          <w:numId w:val="6"/>
+        </w:numPr>
+        <w:rPr>
+          <w:rFonts w:cstheme="minorHAnsi"/>
+        </w:rPr>
+      </w:pPr>
+      <w:r>
+        <w:rPr>
+          <w:rFonts w:cstheme="minorHAnsi"/>
+        </w:rPr>
+        <w:t>User Interface</w:t>
+      </w:r>
+    </w:p>
+    <w:p>
+      <w:pPr>
+        <w:pStyle w:val="ListParagraph"/>
+        <w:numPr>
+          <w:ilvl w:val="1"/>
+          <w:numId w:val="6"/>
+        </w:numPr>
+        <w:rPr>
+          <w:rFonts w:cstheme="minorHAnsi"/>
+        </w:rPr>
+      </w:pPr>
+      <w:r>
+        <w:rPr>
+          <w:rFonts w:cstheme="minorHAnsi"/>
+        </w:rPr>
+        <w:t>Librarian Interface</w:t>
+      </w:r>
+    </w:p>
+    <w:p>
+      <w:pPr>
+        <w:pStyle w:val="ListParagraph"/>
         <w:rPr>
           <w:rFonts w:cstheme="minorHAnsi"/>
           <w:sz w:val="28"/>
@@ -872,6 +926,7 @@
           <w:b/>
           <w:sz w:val="28"/>
         </w:rPr>
+        <w:lastRenderedPageBreak/>
         <w:t xml:space="preserve">Section 1 – </w:t>
       </w:r>
       <w:r>
@@ -915,7 +970,6 @@
         <w:rPr>
           <w:rFonts w:cstheme="minorHAnsi"/>
         </w:rPr>
-        <w:lastRenderedPageBreak/>
         <w:t>The purpose of this document is to describe the implementation of the Tawe-Lib Specification given to us in assignment one of CS230. The Tawe-Lib software is a library management system.</w:t>
       </w:r>
     </w:p>
@@ -1247,6 +1301,7 @@
           <w:b/>
           <w:u w:val="single"/>
         </w:rPr>
+        <w:lastRenderedPageBreak/>
         <w:t>Architecture</w:t>
       </w:r>
     </w:p>
@@ -1274,7 +1329,6 @@
         <w:rPr>
           <w:noProof/>
         </w:rPr>
-        <w:lastRenderedPageBreak/>
         <w:drawing>
           <wp:inline distT="0" distB="9525" distL="0" distR="9525" wp14:anchorId="75D1A2DB" wp14:editId="06619091">
             <wp:extent cx="5248275" cy="3819525"/>
@@ -1505,6 +1559,7 @@
           <w:b/>
           <w:sz w:val="28"/>
         </w:rPr>
+        <w:lastRenderedPageBreak/>
         <w:t>Section 2</w:t>
       </w:r>
       <w:r>
@@ -2562,18 +2617,8 @@
                 <w:bCs/>
                 <w:lang w:val="en"/>
               </w:rPr>
-              <w:t xml:space="preserve"> </w:t>
-            </w:r>
-            <w:proofErr w:type="spellStart"/>
-            <w:r>
-              <w:rPr>
-                <w:rFonts w:cstheme="minorHAnsi"/>
-                <w:bCs/>
-                <w:lang w:val="en"/>
-              </w:rPr>
-              <w:t>Neacsu</w:t>
-            </w:r>
-            <w:proofErr w:type="spellEnd"/>
+              <w:t xml:space="preserve"> Neacsu</w:t>
+            </w:r>
           </w:p>
           <w:p>
             <w:pPr>
@@ -2952,6 +2997,7 @@
           <w:rFonts w:cstheme="minorHAnsi"/>
           <w:b/>
         </w:rPr>
+        <w:lastRenderedPageBreak/>
         <w:t>2.4</w:t>
       </w:r>
     </w:p>
@@ -3010,7 +3056,6 @@
                 <w:szCs w:val="24"/>
                 <w:lang w:val="en"/>
               </w:rPr>
-              <w:lastRenderedPageBreak/>
               <w:t>DVD</w:t>
             </w:r>
           </w:p>
@@ -3466,18 +3511,8 @@
                 <w:bCs/>
                 <w:lang w:val="en"/>
               </w:rPr>
-              <w:t xml:space="preserve">Alex </w:t>
-            </w:r>
-            <w:proofErr w:type="spellStart"/>
-            <w:r>
-              <w:rPr>
-                <w:rFonts w:cstheme="minorHAnsi"/>
-                <w:bCs/>
-                <w:lang w:val="en"/>
-              </w:rPr>
-              <w:t>Moras</w:t>
-            </w:r>
-            <w:proofErr w:type="spellEnd"/>
+              <w:t>Alex Moras</w:t>
+            </w:r>
           </w:p>
           <w:p>
             <w:pPr>
@@ -4075,6 +4110,7 @@
           <w:rFonts w:cstheme="minorHAnsi"/>
           <w:b/>
         </w:rPr>
+        <w:lastRenderedPageBreak/>
         <w:t>2.6</w:t>
       </w:r>
     </w:p>
@@ -4133,7 +4169,6 @@
                 <w:szCs w:val="24"/>
                 <w:lang w:val="en"/>
               </w:rPr>
-              <w:lastRenderedPageBreak/>
               <w:t>Users</w:t>
             </w:r>
           </w:p>
@@ -5491,7 +5526,6 @@
           <w:b/>
           <w:sz w:val="28"/>
         </w:rPr>
-        <w:lastRenderedPageBreak/>
         <w:t xml:space="preserve">Section 3 </w:t>
       </w:r>
       <w:r>
@@ -5506,15 +5540,27 @@
       <w:pPr>
         <w:rPr>
           <w:rFonts w:cstheme="minorHAnsi"/>
+        </w:rPr>
+      </w:pPr>
+      <w:r>
+        <w:rPr>
+          <w:rFonts w:cstheme="minorHAnsi"/>
           <w:b/>
         </w:rPr>
-      </w:pPr>
+        <w:t>3.1</w:t>
+      </w:r>
       <w:r>
         <w:rPr>
           <w:rFonts w:cstheme="minorHAnsi"/>
           <w:b/>
         </w:rPr>
-        <w:t>3.1</w:t>
+        <w:t xml:space="preserve"> </w:t>
+      </w:r>
+      <w:r>
+        <w:rPr>
+          <w:rFonts w:cstheme="minorHAnsi"/>
+        </w:rPr>
+        <w:t>Summary</w:t>
       </w:r>
     </w:p>
     <w:p>
@@ -5619,6 +5665,19 @@
         </w:rPr>
         <w:t>3.2</w:t>
       </w:r>
+      <w:r>
+        <w:rPr>
+          <w:rFonts w:cstheme="minorHAnsi"/>
+          <w:b/>
+        </w:rPr>
+        <w:t xml:space="preserve"> </w:t>
+      </w:r>
+      <w:r>
+        <w:rPr>
+          <w:rFonts w:cstheme="minorHAnsi"/>
+        </w:rPr>
+        <w:t>Resources and copies</w:t>
+      </w:r>
     </w:p>
     <w:p>
       <w:pPr>
@@ -5669,7 +5728,6 @@
         <w:rPr>
           <w:noProof/>
         </w:rPr>
-        <w:lastRenderedPageBreak/>
         <w:drawing>
           <wp:anchor distT="0" distB="0" distL="114300" distR="114300" simplePos="0" relativeHeight="251659264" behindDoc="0" locked="0" layoutInCell="1" allowOverlap="1" wp14:anchorId="53CA075A" wp14:editId="20C8C52C">
             <wp:simplePos x="0" y="0"/>
@@ -5747,6 +5805,12 @@
       </w:r>
       <w:r>
         <w:rPr>
+          <w:noProof/>
+        </w:rPr>
+        <w:t>Users</w:t>
+      </w:r>
+      <w:r>
+        <w:rPr>
           <w:b/>
         </w:rPr>
         <w:br w:type="page"/>
@@ -6353,6 +6417,153 @@
           <w:szCs w:val="24"/>
         </w:rPr>
       </w:pPr>
+    </w:p>
+    <w:p>
+      <w:pPr>
+        <w:rPr>
+          <w:rFonts w:cstheme="minorHAnsi"/>
+        </w:rPr>
+      </w:pPr>
+    </w:p>
+    <w:p>
+      <w:pPr>
+        <w:rPr>
+          <w:rFonts w:cstheme="minorHAnsi"/>
+        </w:rPr>
+      </w:pPr>
+    </w:p>
+    <w:p>
+      <w:pPr>
+        <w:rPr>
+          <w:rFonts w:cstheme="minorHAnsi"/>
+        </w:rPr>
+      </w:pPr>
+    </w:p>
+    <w:p>
+      <w:pPr>
+        <w:rPr>
+          <w:rFonts w:cstheme="minorHAnsi"/>
+        </w:rPr>
+      </w:pPr>
+    </w:p>
+    <w:p>
+      <w:pPr>
+        <w:rPr>
+          <w:rFonts w:cstheme="minorHAnsi"/>
+        </w:rPr>
+      </w:pPr>
+    </w:p>
+    <w:p>
+      <w:pPr>
+        <w:rPr>
+          <w:rFonts w:cstheme="minorHAnsi"/>
+        </w:rPr>
+      </w:pPr>
+    </w:p>
+    <w:p>
+      <w:pPr>
+        <w:rPr>
+          <w:rFonts w:cstheme="minorHAnsi"/>
+        </w:rPr>
+      </w:pPr>
+    </w:p>
+    <w:p>
+      <w:pPr>
+        <w:rPr>
+          <w:rFonts w:cstheme="minorHAnsi"/>
+        </w:rPr>
+      </w:pPr>
+    </w:p>
+    <w:p>
+      <w:pPr>
+        <w:rPr>
+          <w:rFonts w:cstheme="minorHAnsi"/>
+        </w:rPr>
+      </w:pPr>
+    </w:p>
+    <w:p>
+      <w:pPr>
+        <w:rPr>
+          <w:rFonts w:cstheme="minorHAnsi"/>
+        </w:rPr>
+      </w:pPr>
+    </w:p>
+    <w:p>
+      <w:pPr>
+        <w:rPr>
+          <w:rFonts w:cstheme="minorHAnsi"/>
+        </w:rPr>
+      </w:pPr>
+    </w:p>
+    <w:p>
+      <w:pPr>
+        <w:jc w:val="center"/>
+        <w:rPr>
+          <w:rFonts w:cstheme="minorHAnsi"/>
+          <w:sz w:val="28"/>
+        </w:rPr>
+      </w:pPr>
+      <w:r>
+        <w:rPr>
+          <w:rFonts w:cstheme="minorHAnsi"/>
+          <w:b/>
+          <w:sz w:val="28"/>
+        </w:rPr>
+        <w:lastRenderedPageBreak/>
+        <w:t xml:space="preserve">Section 5 </w:t>
+      </w:r>
+      <w:r>
+        <w:rPr>
+          <w:rFonts w:cstheme="minorHAnsi"/>
+          <w:sz w:val="28"/>
+        </w:rPr>
+        <w:t>– UI Mock-ups</w:t>
+      </w:r>
+    </w:p>
+    <w:p>
+      <w:pPr>
+        <w:rPr>
+          <w:rFonts w:cstheme="minorHAnsi"/>
+          <w:sz w:val="24"/>
+        </w:rPr>
+      </w:pPr>
+      <w:r>
+        <w:rPr>
+          <w:rFonts w:cstheme="minorHAnsi"/>
+          <w:b/>
+          <w:sz w:val="24"/>
+        </w:rPr>
+        <w:t>5.1</w:t>
+      </w:r>
+      <w:r>
+        <w:rPr>
+          <w:rFonts w:cstheme="minorHAnsi"/>
+          <w:sz w:val="24"/>
+        </w:rPr>
+        <w:t xml:space="preserve"> </w:t>
+      </w:r>
+      <w:r>
+        <w:rPr>
+          <w:rFonts w:cstheme="minorHAnsi"/>
+          <w:sz w:val="24"/>
+        </w:rPr>
+        <w:t>Summary</w:t>
+      </w:r>
+    </w:p>
+    <w:p>
+      <w:pPr>
+        <w:rPr>
+          <w:rFonts w:cstheme="minorHAnsi"/>
+          <w:sz w:val="24"/>
+        </w:rPr>
+      </w:pPr>
+      <w:r>
+        <w:rPr>
+          <w:rFonts w:cstheme="minorHAnsi"/>
+          <w:sz w:val="24"/>
+        </w:rPr>
+        <w:t xml:space="preserve">Some rudimentary GUI mock-ups to show a basic layout of how the dashboards should work for each user. These two interfaces minus a few secondary interfaces are the only way a user should interface with the system. Users can browse all Resources, their transaction history and statistics. Librarians can browse, edit or create resources, and also administer resource collections, loans or overdue copies. </w:t>
+      </w:r>
       <w:bookmarkStart w:id="2" w:name="_GoBack"/>
       <w:bookmarkEnd w:id="2"/>
     </w:p>
@@ -6360,11 +6571,185 @@
       <w:pPr>
         <w:rPr>
           <w:rFonts w:cstheme="minorHAnsi"/>
+          <w:sz w:val="24"/>
+        </w:rPr>
+      </w:pPr>
+    </w:p>
+    <w:p>
+      <w:pPr>
+        <w:rPr>
+          <w:rFonts w:cstheme="minorHAnsi"/>
+          <w:sz w:val="24"/>
+        </w:rPr>
+      </w:pPr>
+      <w:r>
+        <w:rPr>
+          <w:rFonts w:cstheme="minorHAnsi"/>
+          <w:b/>
+          <w:sz w:val="24"/>
+        </w:rPr>
+        <w:t xml:space="preserve">5.2 </w:t>
+      </w:r>
+      <w:r>
+        <w:rPr>
+          <w:rFonts w:cstheme="minorHAnsi"/>
+          <w:sz w:val="24"/>
+        </w:rPr>
+        <w:t>User Interface</w:t>
+      </w:r>
+    </w:p>
+    <w:p>
+      <w:pPr>
+        <w:jc w:val="center"/>
+        <w:rPr>
+          <w:rFonts w:cstheme="minorHAnsi"/>
+          <w:sz w:val="28"/>
+        </w:rPr>
+      </w:pPr>
+      <w:r>
+        <w:rPr>
+          <w:rFonts w:cstheme="minorHAnsi"/>
+          <w:noProof/>
+          <w:sz w:val="28"/>
+        </w:rPr>
+        <w:drawing>
+          <wp:inline distT="0" distB="0" distL="0" distR="0" wp14:anchorId="692C3A7A" wp14:editId="6F028A6C">
+            <wp:extent cx="6642100" cy="2773963"/>
+            <wp:effectExtent l="0" t="0" r="0" b="0"/>
+            <wp:docPr id="3" name="Picture 3"/>
+            <wp:cNvGraphicFramePr>
+              <a:graphicFrameLocks xmlns:a="http://schemas.openxmlformats.org/drawingml/2006/main" noChangeAspect="1"/>
+            </wp:cNvGraphicFramePr>
+            <a:graphic xmlns:a="http://schemas.openxmlformats.org/drawingml/2006/main">
+              <a:graphicData uri="http://schemas.openxmlformats.org/drawingml/2006/picture">
+                <pic:pic xmlns:pic="http://schemas.openxmlformats.org/drawingml/2006/picture">
+                  <pic:nvPicPr>
+                    <pic:cNvPr id="3" name="User GUI.png"/>
+                    <pic:cNvPicPr/>
+                  </pic:nvPicPr>
+                  <pic:blipFill rotWithShape="1">
+                    <a:blip r:embed="rId13" cstate="print">
+                      <a:extLst>
+                        <a:ext uri="{28A0092B-C50C-407E-A947-70E740481C1C}">
+                          <a14:useLocalDpi xmlns:a14="http://schemas.microsoft.com/office/drawing/2010/main" val="0"/>
+                        </a:ext>
+                      </a:extLst>
+                    </a:blip>
+                    <a:srcRect t="-340" r="17637" b="39188"/>
+                    <a:stretch/>
+                  </pic:blipFill>
+                  <pic:spPr bwMode="auto">
+                    <a:xfrm>
+                      <a:off x="0" y="0"/>
+                      <a:ext cx="6681332" cy="2790348"/>
+                    </a:xfrm>
+                    <a:prstGeom prst="rect">
+                      <a:avLst/>
+                    </a:prstGeom>
+                    <a:ln>
+                      <a:noFill/>
+                    </a:ln>
+                    <a:extLst>
+                      <a:ext uri="{53640926-AAD7-44D8-BBD7-CCE9431645EC}">
+                        <a14:shadowObscured xmlns:a14="http://schemas.microsoft.com/office/drawing/2010/main"/>
+                      </a:ext>
+                    </a:extLst>
+                  </pic:spPr>
+                </pic:pic>
+              </a:graphicData>
+            </a:graphic>
+          </wp:inline>
+        </w:drawing>
+      </w:r>
+    </w:p>
+    <w:p>
+      <w:pPr>
+        <w:rPr>
+          <w:rFonts w:cstheme="minorHAnsi"/>
+          <w:sz w:val="24"/>
+        </w:rPr>
+      </w:pPr>
+      <w:r>
+        <w:rPr>
+          <w:rFonts w:cstheme="minorHAnsi"/>
+          <w:b/>
+          <w:sz w:val="24"/>
+        </w:rPr>
+        <w:t xml:space="preserve">5.3 </w:t>
+      </w:r>
+      <w:r>
+        <w:rPr>
+          <w:rFonts w:cstheme="minorHAnsi"/>
+          <w:sz w:val="24"/>
+        </w:rPr>
+        <w:t>Librarian Interface</w:t>
+      </w:r>
+      <w:r>
+        <w:rPr>
+          <w:rFonts w:cstheme="minorHAnsi"/>
+          <w:noProof/>
+          <w:sz w:val="24"/>
+        </w:rPr>
+        <w:drawing>
+          <wp:inline distT="0" distB="0" distL="0" distR="0" wp14:anchorId="02931FE3" wp14:editId="4F155F02">
+            <wp:extent cx="6720249" cy="3759200"/>
+            <wp:effectExtent l="0" t="0" r="0" b="0"/>
+            <wp:docPr id="4" name="Picture 4"/>
+            <wp:cNvGraphicFramePr>
+              <a:graphicFrameLocks xmlns:a="http://schemas.openxmlformats.org/drawingml/2006/main" noChangeAspect="1"/>
+            </wp:cNvGraphicFramePr>
+            <a:graphic xmlns:a="http://schemas.openxmlformats.org/drawingml/2006/main">
+              <a:graphicData uri="http://schemas.openxmlformats.org/drawingml/2006/picture">
+                <pic:pic xmlns:pic="http://schemas.openxmlformats.org/drawingml/2006/picture">
+                  <pic:nvPicPr>
+                    <pic:cNvPr id="4" name="Librarian GUI.png"/>
+                    <pic:cNvPicPr/>
+                  </pic:nvPicPr>
+                  <pic:blipFill rotWithShape="1">
+                    <a:blip r:embed="rId14" cstate="print">
+                      <a:extLst>
+                        <a:ext uri="{28A0092B-C50C-407E-A947-70E740481C1C}">
+                          <a14:useLocalDpi xmlns:a14="http://schemas.microsoft.com/office/drawing/2010/main" val="0"/>
+                        </a:ext>
+                      </a:extLst>
+                    </a:blip>
+                    <a:srcRect l="4191" r="9038" b="13708"/>
+                    <a:stretch/>
+                  </pic:blipFill>
+                  <pic:spPr bwMode="auto">
+                    <a:xfrm>
+                      <a:off x="0" y="0"/>
+                      <a:ext cx="6726956" cy="3762952"/>
+                    </a:xfrm>
+                    <a:prstGeom prst="rect">
+                      <a:avLst/>
+                    </a:prstGeom>
+                    <a:ln>
+                      <a:noFill/>
+                    </a:ln>
+                    <a:extLst>
+                      <a:ext uri="{53640926-AAD7-44D8-BBD7-CCE9431645EC}">
+                        <a14:shadowObscured xmlns:a14="http://schemas.microsoft.com/office/drawing/2010/main"/>
+                      </a:ext>
+                    </a:extLst>
+                  </pic:spPr>
+                </pic:pic>
+              </a:graphicData>
+            </a:graphic>
+          </wp:inline>
+        </w:drawing>
+      </w:r>
+    </w:p>
+    <w:p>
+      <w:pPr>
+        <w:rPr>
+          <w:rFonts w:cstheme="minorHAnsi"/>
+          <w:sz w:val="24"/>
         </w:rPr>
       </w:pPr>
     </w:p>
     <w:sectPr>
-      <w:headerReference w:type="default" r:id="rId13"/>
+      <w:headerReference w:type="default" r:id="rId15"/>
       <w:pgSz w:w="11906" w:h="16838"/>
       <w:pgMar w:top="765" w:right="720" w:bottom="720" w:left="720" w:header="708" w:footer="0" w:gutter="0"/>
       <w:pgBorders>
@@ -10152,7 +10537,7 @@
 </file>
 
 <file path=customXml/itemProps1.xml><?xml version="1.0" encoding="utf-8"?>
-<ds:datastoreItem xmlns:ds="http://schemas.openxmlformats.org/officeDocument/2006/customXml" ds:itemID="{A900D512-AE58-3B43-B320-139CF5DE8135}">
+<ds:datastoreItem xmlns:ds="http://schemas.openxmlformats.org/officeDocument/2006/customXml" ds:itemID="{8CD8E62E-82A7-F946-83AB-9538B347DD04}">
   <ds:schemaRefs>
     <ds:schemaRef ds:uri="http://schemas.openxmlformats.org/officeDocument/2006/bibliography"/>
   </ds:schemaRefs>

</xml_diff>

<commit_message>
fixed what got deleted. i think?
</commit_message>
<xml_diff>
--- a/docs/Design Document.docx
+++ b/docs/Design Document.docx
@@ -770,6 +770,60 @@
     <w:p>
       <w:pPr>
         <w:pStyle w:val="ListParagraph"/>
+        <w:numPr>
+          <w:ilvl w:val="1"/>
+          <w:numId w:val="6"/>
+        </w:numPr>
+        <w:rPr>
+          <w:rFonts w:cstheme="minorHAnsi"/>
+        </w:rPr>
+      </w:pPr>
+      <w:r>
+        <w:rPr>
+          <w:rFonts w:cstheme="minorHAnsi"/>
+        </w:rPr>
+        <w:t>Summary</w:t>
+      </w:r>
+    </w:p>
+    <w:p>
+      <w:pPr>
+        <w:pStyle w:val="ListParagraph"/>
+        <w:numPr>
+          <w:ilvl w:val="1"/>
+          <w:numId w:val="6"/>
+        </w:numPr>
+        <w:rPr>
+          <w:rFonts w:cstheme="minorHAnsi"/>
+        </w:rPr>
+      </w:pPr>
+      <w:r>
+        <w:rPr>
+          <w:rFonts w:cstheme="minorHAnsi"/>
+        </w:rPr>
+        <w:t>User interface</w:t>
+      </w:r>
+    </w:p>
+    <w:p>
+      <w:pPr>
+        <w:pStyle w:val="ListParagraph"/>
+        <w:numPr>
+          <w:ilvl w:val="1"/>
+          <w:numId w:val="6"/>
+        </w:numPr>
+        <w:rPr>
+          <w:rFonts w:cstheme="minorHAnsi"/>
+        </w:rPr>
+      </w:pPr>
+      <w:r>
+        <w:rPr>
+          <w:rFonts w:cstheme="minorHAnsi"/>
+        </w:rPr>
+        <w:t>Librarian interface</w:t>
+      </w:r>
+    </w:p>
+    <w:p>
+      <w:pPr>
+        <w:pStyle w:val="ListParagraph"/>
         <w:rPr>
           <w:rFonts w:cstheme="minorHAnsi"/>
           <w:sz w:val="28"/>
@@ -944,7 +998,6 @@
           <w:b/>
           <w:sz w:val="28"/>
         </w:rPr>
-        <w:lastRenderedPageBreak/>
         <w:t xml:space="preserve">Section 1 – </w:t>
       </w:r>
       <w:r>
@@ -1319,7 +1372,6 @@
           <w:b/>
           <w:u w:val="single"/>
         </w:rPr>
-        <w:lastRenderedPageBreak/>
         <w:t>Architecture</w:t>
       </w:r>
     </w:p>
@@ -1577,7 +1629,6 @@
           <w:b/>
           <w:sz w:val="28"/>
         </w:rPr>
-        <w:lastRenderedPageBreak/>
         <w:t>Section 2 –</w:t>
       </w:r>
       <w:r>
@@ -2455,7 +2506,6 @@
           <w:rFonts w:cstheme="minorHAnsi"/>
           <w:b/>
         </w:rPr>
-        <w:lastRenderedPageBreak/>
         <w:t>3.2</w:t>
       </w:r>
     </w:p>
@@ -2717,18 +2767,8 @@
                 <w:bCs/>
                 <w:lang w:val="en"/>
               </w:rPr>
-              <w:t xml:space="preserve">Stores </w:t>
-            </w:r>
-            <w:proofErr w:type="spellStart"/>
-            <w:r>
-              <w:rPr>
-                <w:rFonts w:cstheme="minorHAnsi"/>
-                <w:bCs/>
-                <w:lang w:val="en"/>
-              </w:rPr>
-              <w:t>isbn</w:t>
-            </w:r>
-            <w:proofErr w:type="spellEnd"/>
+              <w:t>Stores isbn</w:t>
+            </w:r>
           </w:p>
           <w:p>
             <w:pPr>
@@ -3578,7 +3618,6 @@
           <w:rFonts w:cstheme="minorHAnsi"/>
           <w:b/>
         </w:rPr>
-        <w:lastRenderedPageBreak/>
         <w:t>3.4</w:t>
       </w:r>
     </w:p>
@@ -4767,7 +4806,6 @@
           <w:rFonts w:cstheme="minorHAnsi"/>
           <w:b/>
         </w:rPr>
-        <w:lastRenderedPageBreak/>
         <w:t>3.6</w:t>
       </w:r>
     </w:p>
@@ -5931,7 +5969,6 @@
           <w:rFonts w:cstheme="minorHAnsi"/>
           <w:b/>
         </w:rPr>
-        <w:lastRenderedPageBreak/>
         <w:t>3.8</w:t>
       </w:r>
     </w:p>
@@ -6496,21 +6533,22 @@
     <w:p/>
     <w:p/>
     <w:p/>
+    <w:p>
+      <w:bookmarkStart w:id="2" w:name="_GoBack"/>
+      <w:bookmarkEnd w:id="2"/>
+    </w:p>
     <w:p/>
     <w:p/>
-    <w:p/>
-    <w:p>
-      <w:pPr>
-        <w:rPr>
-          <w:b/>
-        </w:rPr>
-      </w:pPr>
-      <w:bookmarkStart w:id="2" w:name="_GoBack"/>
+    <w:p>
+      <w:pPr>
+        <w:rPr>
+          <w:b/>
+        </w:rPr>
+      </w:pPr>
       <w:r>
         <w:rPr>
           <w:noProof/>
         </w:rPr>
-        <w:lastRenderedPageBreak/>
         <w:drawing>
           <wp:anchor distT="0" distB="0" distL="114300" distR="114300" simplePos="0" relativeHeight="251659264" behindDoc="1" locked="0" layoutInCell="1" allowOverlap="1" wp14:anchorId="6A9848EC" wp14:editId="03F86CE1">
             <wp:simplePos x="0" y="0"/>
@@ -6574,7 +6612,6 @@
           </wp:anchor>
         </w:drawing>
       </w:r>
-      <w:bookmarkEnd w:id="2"/>
       <w:r>
         <w:rPr>
           <w:b/>
@@ -7221,12 +7258,386 @@
     <w:p>
       <w:pPr>
         <w:rPr>
-          <w:rFonts w:cstheme="minorHAnsi"/>
-        </w:rPr>
-      </w:pPr>
+          <w:rFonts w:ascii="Calibri" w:hAnsi="Calibri"/>
+          <w:sz w:val="24"/>
+          <w:szCs w:val="24"/>
+        </w:rPr>
+      </w:pPr>
+    </w:p>
+    <w:p>
+      <w:pPr>
+        <w:rPr>
+          <w:rFonts w:ascii="Calibri" w:hAnsi="Calibri"/>
+          <w:sz w:val="24"/>
+          <w:szCs w:val="24"/>
+        </w:rPr>
+      </w:pPr>
+    </w:p>
+    <w:p>
+      <w:pPr>
+        <w:rPr>
+          <w:rFonts w:ascii="Calibri" w:hAnsi="Calibri"/>
+          <w:sz w:val="24"/>
+          <w:szCs w:val="24"/>
+        </w:rPr>
+      </w:pPr>
+    </w:p>
+    <w:p>
+      <w:pPr>
+        <w:rPr>
+          <w:rFonts w:ascii="Calibri" w:hAnsi="Calibri"/>
+          <w:sz w:val="24"/>
+          <w:szCs w:val="24"/>
+        </w:rPr>
+      </w:pPr>
+    </w:p>
+    <w:p>
+      <w:pPr>
+        <w:rPr>
+          <w:rFonts w:ascii="Calibri" w:hAnsi="Calibri"/>
+          <w:sz w:val="24"/>
+          <w:szCs w:val="24"/>
+        </w:rPr>
+      </w:pPr>
+    </w:p>
+    <w:p>
+      <w:pPr>
+        <w:rPr>
+          <w:rFonts w:ascii="Calibri" w:hAnsi="Calibri"/>
+          <w:sz w:val="24"/>
+          <w:szCs w:val="24"/>
+        </w:rPr>
+      </w:pPr>
+    </w:p>
+    <w:p>
+      <w:pPr>
+        <w:rPr>
+          <w:rFonts w:ascii="Calibri" w:hAnsi="Calibri"/>
+          <w:sz w:val="24"/>
+          <w:szCs w:val="24"/>
+        </w:rPr>
+      </w:pPr>
+    </w:p>
+    <w:p>
+      <w:pPr>
+        <w:rPr>
+          <w:rFonts w:ascii="Calibri" w:hAnsi="Calibri"/>
+          <w:sz w:val="24"/>
+          <w:szCs w:val="24"/>
+        </w:rPr>
+      </w:pPr>
+    </w:p>
+    <w:p>
+      <w:pPr>
+        <w:rPr>
+          <w:rFonts w:ascii="Calibri" w:hAnsi="Calibri"/>
+          <w:sz w:val="24"/>
+          <w:szCs w:val="24"/>
+        </w:rPr>
+      </w:pPr>
+    </w:p>
+    <w:p>
+      <w:pPr>
+        <w:rPr>
+          <w:rFonts w:ascii="Calibri" w:hAnsi="Calibri"/>
+          <w:sz w:val="24"/>
+          <w:szCs w:val="24"/>
+        </w:rPr>
+      </w:pPr>
+    </w:p>
+    <w:p>
+      <w:pPr>
+        <w:rPr>
+          <w:rFonts w:ascii="Calibri" w:hAnsi="Calibri"/>
+          <w:sz w:val="24"/>
+          <w:szCs w:val="24"/>
+        </w:rPr>
+      </w:pPr>
+    </w:p>
+    <w:p>
+      <w:pPr>
+        <w:jc w:val="center"/>
+        <w:rPr>
+          <w:rFonts w:cstheme="minorHAnsi"/>
+          <w:sz w:val="28"/>
+        </w:rPr>
+      </w:pPr>
+      <w:r>
+        <w:rPr>
+          <w:rFonts w:cstheme="minorHAnsi"/>
+          <w:b/>
+          <w:sz w:val="28"/>
+        </w:rPr>
+        <w:t>Section 6</w:t>
+      </w:r>
+      <w:r>
+        <w:rPr>
+          <w:rFonts w:cstheme="minorHAnsi"/>
+          <w:b/>
+          <w:sz w:val="28"/>
+        </w:rPr>
+        <w:t xml:space="preserve"> </w:t>
+      </w:r>
+      <w:r>
+        <w:rPr>
+          <w:rFonts w:cstheme="minorHAnsi"/>
+          <w:sz w:val="28"/>
+        </w:rPr>
+        <w:t>– UI Mock-ups</w:t>
+      </w:r>
+    </w:p>
+    <w:p>
+      <w:pPr>
+        <w:rPr>
+          <w:rFonts w:cstheme="minorHAnsi"/>
+          <w:sz w:val="24"/>
+        </w:rPr>
+      </w:pPr>
+      <w:r>
+        <w:rPr>
+          <w:rFonts w:cstheme="minorHAnsi"/>
+          <w:b/>
+          <w:sz w:val="24"/>
+        </w:rPr>
+        <w:t>6</w:t>
+      </w:r>
+      <w:r>
+        <w:rPr>
+          <w:rFonts w:cstheme="minorHAnsi"/>
+          <w:b/>
+          <w:sz w:val="24"/>
+        </w:rPr>
+        <w:t>.1</w:t>
+      </w:r>
+      <w:r>
+        <w:rPr>
+          <w:rFonts w:cstheme="minorHAnsi"/>
+          <w:sz w:val="24"/>
+        </w:rPr>
+        <w:t xml:space="preserve"> </w:t>
+      </w:r>
+      <w:r>
+        <w:rPr>
+          <w:rFonts w:cstheme="minorHAnsi"/>
+          <w:sz w:val="24"/>
+        </w:rPr>
+        <w:t>Summary</w:t>
+      </w:r>
+    </w:p>
+    <w:p>
+      <w:pPr>
+        <w:rPr>
+          <w:rFonts w:cstheme="minorHAnsi"/>
+          <w:sz w:val="24"/>
+        </w:rPr>
+      </w:pPr>
+      <w:r>
+        <w:rPr>
+          <w:rFonts w:cstheme="minorHAnsi"/>
+          <w:sz w:val="24"/>
+        </w:rPr>
+        <w:t xml:space="preserve">Some rudimentary GUI mock-ups to show a basic layout of how the dashboards should work for each user. These two interfaces minus a few secondary interfaces are the only way a user should interface with the system. Users can browse all Resources, their transaction history and statistics. Librarians can browse, edit or create resources, and also administer resource collections, loans or overdue copies. </w:t>
+      </w:r>
+    </w:p>
+    <w:p>
+      <w:pPr>
+        <w:rPr>
+          <w:rFonts w:cstheme="minorHAnsi"/>
+          <w:sz w:val="24"/>
+        </w:rPr>
+      </w:pPr>
+    </w:p>
+    <w:p>
+      <w:pPr>
+        <w:rPr>
+          <w:rFonts w:cstheme="minorHAnsi"/>
+          <w:sz w:val="24"/>
+        </w:rPr>
+      </w:pPr>
+      <w:r>
+        <w:rPr>
+          <w:rFonts w:cstheme="minorHAnsi"/>
+          <w:b/>
+          <w:sz w:val="24"/>
+        </w:rPr>
+        <w:t>6</w:t>
+      </w:r>
+      <w:r>
+        <w:rPr>
+          <w:rFonts w:cstheme="minorHAnsi"/>
+          <w:b/>
+          <w:sz w:val="24"/>
+        </w:rPr>
+        <w:t xml:space="preserve">.2 </w:t>
+      </w:r>
+      <w:r>
+        <w:rPr>
+          <w:rFonts w:cstheme="minorHAnsi"/>
+          <w:sz w:val="24"/>
+        </w:rPr>
+        <w:t>User Interface</w:t>
+      </w:r>
+    </w:p>
+    <w:p>
+      <w:pPr>
+        <w:jc w:val="center"/>
+        <w:rPr>
+          <w:rFonts w:cstheme="minorHAnsi"/>
+          <w:sz w:val="28"/>
+        </w:rPr>
+      </w:pPr>
+      <w:r>
+        <w:rPr>
+          <w:rFonts w:cstheme="minorHAnsi"/>
+          <w:noProof/>
+          <w:sz w:val="28"/>
+        </w:rPr>
+        <w:drawing>
+          <wp:inline distT="0" distB="0" distL="0" distR="0" wp14:anchorId="74E7E7D0" wp14:editId="7FB51962">
+            <wp:extent cx="6642100" cy="2773963"/>
+            <wp:effectExtent l="0" t="0" r="0" b="0"/>
+            <wp:docPr id="4" name="Picture 4"/>
+            <wp:cNvGraphicFramePr>
+              <a:graphicFrameLocks xmlns:a="http://schemas.openxmlformats.org/drawingml/2006/main" noChangeAspect="1"/>
+            </wp:cNvGraphicFramePr>
+            <a:graphic xmlns:a="http://schemas.openxmlformats.org/drawingml/2006/main">
+              <a:graphicData uri="http://schemas.openxmlformats.org/drawingml/2006/picture">
+                <pic:pic xmlns:pic="http://schemas.openxmlformats.org/drawingml/2006/picture">
+                  <pic:nvPicPr>
+                    <pic:cNvPr id="3" name="User GUI.png"/>
+                    <pic:cNvPicPr/>
+                  </pic:nvPicPr>
+                  <pic:blipFill rotWithShape="1">
+                    <a:blip r:embed="rId13" cstate="print">
+                      <a:extLst>
+                        <a:ext uri="{28A0092B-C50C-407E-A947-70E740481C1C}">
+                          <a14:useLocalDpi xmlns:a14="http://schemas.microsoft.com/office/drawing/2010/main" val="0"/>
+                        </a:ext>
+                      </a:extLst>
+                    </a:blip>
+                    <a:srcRect t="-340" r="17637" b="39188"/>
+                    <a:stretch/>
+                  </pic:blipFill>
+                  <pic:spPr bwMode="auto">
+                    <a:xfrm>
+                      <a:off x="0" y="0"/>
+                      <a:ext cx="6681332" cy="2790348"/>
+                    </a:xfrm>
+                    <a:prstGeom prst="rect">
+                      <a:avLst/>
+                    </a:prstGeom>
+                    <a:ln>
+                      <a:noFill/>
+                    </a:ln>
+                    <a:extLst>
+                      <a:ext uri="{53640926-AAD7-44D8-BBD7-CCE9431645EC}">
+                        <a14:shadowObscured xmlns:a14="http://schemas.microsoft.com/office/drawing/2010/main"/>
+                      </a:ext>
+                    </a:extLst>
+                  </pic:spPr>
+                </pic:pic>
+              </a:graphicData>
+            </a:graphic>
+          </wp:inline>
+        </w:drawing>
+      </w:r>
+    </w:p>
+    <w:p>
+      <w:pPr>
+        <w:rPr>
+          <w:rFonts w:cstheme="minorHAnsi"/>
+          <w:sz w:val="24"/>
+        </w:rPr>
+      </w:pPr>
+      <w:r>
+        <w:rPr>
+          <w:rFonts w:cstheme="minorHAnsi"/>
+          <w:b/>
+          <w:sz w:val="24"/>
+        </w:rPr>
+        <w:t>6</w:t>
+      </w:r>
+      <w:r>
+        <w:rPr>
+          <w:rFonts w:cstheme="minorHAnsi"/>
+          <w:b/>
+          <w:sz w:val="24"/>
+        </w:rPr>
+        <w:t xml:space="preserve">.3 </w:t>
+      </w:r>
+      <w:r>
+        <w:rPr>
+          <w:rFonts w:cstheme="minorHAnsi"/>
+          <w:sz w:val="24"/>
+        </w:rPr>
+        <w:t>Librarian Interface</w:t>
+      </w:r>
+    </w:p>
+    <w:p>
+      <w:pPr>
+        <w:rPr>
+          <w:rFonts w:cstheme="minorHAnsi"/>
+          <w:sz w:val="24"/>
+        </w:rPr>
+      </w:pPr>
+      <w:r>
+        <w:rPr>
+          <w:rFonts w:cstheme="minorHAnsi"/>
+          <w:noProof/>
+          <w:sz w:val="24"/>
+        </w:rPr>
+        <w:drawing>
+          <wp:inline distT="0" distB="0" distL="0" distR="0" wp14:anchorId="619BCA7F" wp14:editId="30B45AC1">
+            <wp:extent cx="6604438" cy="3771900"/>
+            <wp:effectExtent l="0" t="0" r="0" b="0"/>
+            <wp:docPr id="6" name="Picture 6"/>
+            <wp:cNvGraphicFramePr>
+              <a:graphicFrameLocks xmlns:a="http://schemas.openxmlformats.org/drawingml/2006/main" noChangeAspect="1"/>
+            </wp:cNvGraphicFramePr>
+            <a:graphic xmlns:a="http://schemas.openxmlformats.org/drawingml/2006/main">
+              <a:graphicData uri="http://schemas.openxmlformats.org/drawingml/2006/picture">
+                <pic:pic xmlns:pic="http://schemas.openxmlformats.org/drawingml/2006/picture">
+                  <pic:nvPicPr>
+                    <pic:cNvPr id="8" name="Librarian GUI.png"/>
+                    <pic:cNvPicPr/>
+                  </pic:nvPicPr>
+                  <pic:blipFill rotWithShape="1">
+                    <a:blip r:embed="rId14" cstate="print">
+                      <a:extLst>
+                        <a:ext uri="{28A0092B-C50C-407E-A947-70E740481C1C}">
+                          <a14:useLocalDpi xmlns:a14="http://schemas.microsoft.com/office/drawing/2010/main" val="0"/>
+                        </a:ext>
+                      </a:extLst>
+                    </a:blip>
+                    <a:srcRect l="3440" r="9230" b="11330"/>
+                    <a:stretch/>
+                  </pic:blipFill>
+                  <pic:spPr bwMode="auto">
+                    <a:xfrm>
+                      <a:off x="0" y="0"/>
+                      <a:ext cx="6615869" cy="3778428"/>
+                    </a:xfrm>
+                    <a:prstGeom prst="rect">
+                      <a:avLst/>
+                    </a:prstGeom>
+                    <a:ln>
+                      <a:noFill/>
+                    </a:ln>
+                    <a:extLst>
+                      <a:ext uri="{53640926-AAD7-44D8-BBD7-CCE9431645EC}">
+                        <a14:shadowObscured xmlns:a14="http://schemas.microsoft.com/office/drawing/2010/main"/>
+                      </a:ext>
+                    </a:extLst>
+                  </pic:spPr>
+                </pic:pic>
+              </a:graphicData>
+            </a:graphic>
+          </wp:inline>
+        </w:drawing>
+      </w:r>
     </w:p>
     <w:sectPr>
-      <w:headerReference w:type="default" r:id="rId13"/>
+      <w:headerReference w:type="default" r:id="rId15"/>
       <w:pgSz w:w="11906" w:h="16838"/>
       <w:pgMar w:top="765" w:right="720" w:bottom="720" w:left="720" w:header="708" w:footer="0" w:gutter="0"/>
       <w:pgBorders>
@@ -11130,7 +11541,7 @@
 </file>
 
 <file path=customXml/itemProps1.xml><?xml version="1.0" encoding="utf-8"?>
-<ds:datastoreItem xmlns:ds="http://schemas.openxmlformats.org/officeDocument/2006/customXml" ds:itemID="{B00C4457-46EE-47F4-B863-779A7CCBC6A4}">
+<ds:datastoreItem xmlns:ds="http://schemas.openxmlformats.org/officeDocument/2006/customXml" ds:itemID="{4F0403AB-EDAB-8C4C-9115-FC6C392451CA}">
   <ds:schemaRefs>
     <ds:schemaRef ds:uri="http://schemas.openxmlformats.org/officeDocument/2006/bibliography"/>
   </ds:schemaRefs>

</xml_diff>